<commit_message>
added actual version for resubmiting устав
</commit_message>
<xml_diff>
--- a/ООО/заполненные/_готово_03.2. Протокол 2023 о создании ООО - несколько учредителей[1][1].docx
+++ b/ООО/заполненные/_готово_03.2. Протокол 2023 о создании ООО - несколько учредителей[1][1].docx
@@ -1,6 +1,6 @@
 
 <file path=word/document.xml><?xml version="1.0" encoding="utf-8"?>
-<w:document xmlns:wpc="http://schemas.microsoft.com/office/word/2010/wordprocessingCanvas" xmlns:cx="http://schemas.microsoft.com/office/drawing/2014/chartex" xmlns:cx1="http://schemas.microsoft.com/office/drawing/2015/9/8/chartex" xmlns:cx2="http://schemas.microsoft.com/office/drawing/2015/10/21/chartex" xmlns:cx3="http://schemas.microsoft.com/office/drawing/2016/5/9/chartex" xmlns:cx4="http://schemas.microsoft.com/office/drawing/2016/5/10/chartex" xmlns:cx5="http://schemas.microsoft.com/office/drawing/2016/5/11/chartex" xmlns:cx6="http://schemas.microsoft.com/office/drawing/2016/5/12/chartex" xmlns:cx7="http://schemas.microsoft.com/office/drawing/2016/5/13/chartex" xmlns:cx8="http://schemas.microsoft.com/office/drawing/2016/5/14/chartex" xmlns:mc="http://schemas.openxmlformats.org/markup-compatibility/2006" xmlns:aink="http://schemas.microsoft.com/office/drawing/2016/ink" xmlns:am3d="http://schemas.microsoft.com/office/drawing/2017/model3d" xmlns:o="urn:schemas-microsoft-com:office:office" xmlns:r="http://schemas.openxmlformats.org/officeDocument/2006/relationships" xmlns:m="http://schemas.openxmlformats.org/officeDocument/2006/math" xmlns:v="urn:schemas-microsoft-com:vml" xmlns:wp14="http://schemas.microsoft.com/office/word/2010/wordprocessingDrawing" xmlns:wp="http://schemas.openxmlformats.org/drawingml/2006/wordprocessingDrawing" xmlns:w10="urn:schemas-microsoft-com:office:word" xmlns:w="http://schemas.openxmlformats.org/wordprocessingml/2006/main" xmlns:w14="http://schemas.microsoft.com/office/word/2010/wordml" xmlns:w15="http://schemas.microsoft.com/office/word/2012/wordml" xmlns:w16cid="http://schemas.microsoft.com/office/word/2016/wordml/cid" xmlns:w16se="http://schemas.microsoft.com/office/word/2015/wordml/symex" xmlns:wpg="http://schemas.microsoft.com/office/word/2010/wordprocessingGroup" xmlns:wpi="http://schemas.microsoft.com/office/word/2010/wordprocessingInk" xmlns:wne="http://schemas.microsoft.com/office/word/2006/wordml" xmlns:wps="http://schemas.microsoft.com/office/word/2010/wordprocessingShape" mc:Ignorable="w14 w15 w16se w16cid wp14">
+<w:document xmlns:wpc="http://schemas.microsoft.com/office/word/2010/wordprocessingCanvas" xmlns:cx="http://schemas.microsoft.com/office/drawing/2014/chartex" xmlns:cx1="http://schemas.microsoft.com/office/drawing/2015/9/8/chartex" xmlns:cx2="http://schemas.microsoft.com/office/drawing/2015/10/21/chartex" xmlns:cx3="http://schemas.microsoft.com/office/drawing/2016/5/9/chartex" xmlns:cx4="http://schemas.microsoft.com/office/drawing/2016/5/10/chartex" xmlns:cx5="http://schemas.microsoft.com/office/drawing/2016/5/11/chartex" xmlns:cx6="http://schemas.microsoft.com/office/drawing/2016/5/12/chartex" xmlns:cx7="http://schemas.microsoft.com/office/drawing/2016/5/13/chartex" xmlns:cx8="http://schemas.microsoft.com/office/drawing/2016/5/14/chartex" xmlns:mc="http://schemas.openxmlformats.org/markup-compatibility/2006" xmlns:aink="http://schemas.microsoft.com/office/drawing/2016/ink" xmlns:am3d="http://schemas.microsoft.com/office/drawing/2017/model3d" xmlns:o="urn:schemas-microsoft-com:office:office" xmlns:r="http://schemas.openxmlformats.org/officeDocument/2006/relationships" xmlns:m="http://schemas.openxmlformats.org/officeDocument/2006/math" xmlns:v="urn:schemas-microsoft-com:vml" xmlns:wp14="http://schemas.microsoft.com/office/word/2010/wordprocessingDrawing" xmlns:wp="http://schemas.openxmlformats.org/drawingml/2006/wordprocessingDrawing" xmlns:w10="urn:schemas-microsoft-com:office:word" xmlns:w="http://schemas.openxmlformats.org/wordprocessingml/2006/main" xmlns:w14="http://schemas.microsoft.com/office/word/2010/wordml" xmlns:w15="http://schemas.microsoft.com/office/word/2012/wordml" xmlns:w16cex="http://schemas.microsoft.com/office/word/2018/wordml/cex" xmlns:w16cid="http://schemas.microsoft.com/office/word/2016/wordml/cid" xmlns:w16="http://schemas.microsoft.com/office/word/2018/wordml" xmlns:w16sdtdh="http://schemas.microsoft.com/office/word/2020/wordml/sdtdatahash" xmlns:w16se="http://schemas.microsoft.com/office/word/2015/wordml/symex" xmlns:wpg="http://schemas.microsoft.com/office/word/2010/wordprocessingGroup" xmlns:wpi="http://schemas.microsoft.com/office/word/2010/wordprocessingInk" xmlns:wne="http://schemas.microsoft.com/office/word/2006/wordml" xmlns:wps="http://schemas.microsoft.com/office/word/2010/wordprocessingShape" mc:Ignorable="w14 w15 w16se w16cid w16 w16cex w16sdtdh wp14">
   <w:body>
     <w:p>
       <w:pPr>
@@ -290,20 +290,7 @@
         <w:rPr>
           <w:b/>
         </w:rPr>
-        <w:t xml:space="preserve">Учредители </w:t>
-      </w:r>
-      <w:r>
-        <w:rPr>
-          <w:b/>
-          <w:highlight w:val="yellow"/>
-        </w:rPr>
-        <w:t>физические лица</w:t>
-      </w:r>
-      <w:r>
-        <w:rPr>
-          <w:b/>
-        </w:rPr>
-        <w:t xml:space="preserve">: </w:t>
+        <w:t xml:space="preserve">Учредители физические лица: </w:t>
       </w:r>
     </w:p>
     <w:p>
@@ -319,6 +306,7 @@
           <w:bCs/>
         </w:rPr>
       </w:pPr>
+      <w:bookmarkStart w:id="2" w:name="_Hlk211780640"/>
       <w:r>
         <w:rPr>
           <w:bCs/>
@@ -339,48 +327,30 @@
       </w:r>
       <w:r>
         <w:rPr>
-          <w:b/>
-          <w:bCs/>
-        </w:rPr>
-        <w:t>_</w:t>
-      </w:r>
-      <w:r>
-        <w:rPr>
-          <w:b/>
           <w:bCs/>
         </w:rPr>
         <w:t>4516</w:t>
       </w:r>
       <w:r>
         <w:rPr>
-          <w:b/>
-          <w:bCs/>
-        </w:rPr>
-        <w:t>_</w:t>
-      </w:r>
-      <w:r>
-        <w:rPr>
-          <w:b/>
+          <w:bCs/>
+        </w:rPr>
+        <w:t xml:space="preserve"> </w:t>
+      </w:r>
+      <w:r>
+        <w:rPr>
           <w:bCs/>
         </w:rPr>
         <w:t>809649</w:t>
       </w:r>
       <w:r>
         <w:rPr>
-          <w:b/>
-          <w:bCs/>
-        </w:rPr>
-        <w:t>_________</w:t>
-      </w:r>
-      <w:r>
-        <w:rPr>
           <w:bCs/>
         </w:rPr>
         <w:t xml:space="preserve">, выдан </w:t>
       </w:r>
       <w:r>
         <w:rPr>
-          <w:b/>
           <w:bCs/>
         </w:rPr>
         <w:t>Отделением УФМС России по гор. Москве по району нагорный</w:t>
@@ -393,116 +363,60 @@
       </w:r>
       <w:r>
         <w:rPr>
-          <w:b/>
-          <w:bCs/>
-          <w:u w:val="single"/>
-        </w:rPr>
-        <w:t>_</w:t>
-      </w:r>
-      <w:r>
-        <w:rPr>
-          <w:b/>
-          <w:bCs/>
-          <w:u w:val="single"/>
+          <w:bCs/>
         </w:rPr>
         <w:t>20.09.2016</w:t>
       </w:r>
       <w:r>
         <w:rPr>
-          <w:b/>
-          <w:bCs/>
-          <w:u w:val="single"/>
-        </w:rPr>
-        <w:t>_</w:t>
-      </w:r>
-      <w:r>
-        <w:rPr>
-          <w:bCs/>
-        </w:rPr>
-        <w:t xml:space="preserve"> г. Код подразделения </w:t>
-      </w:r>
-      <w:r>
-        <w:rPr>
-          <w:b/>
-          <w:bCs/>
-        </w:rPr>
-        <w:t>______</w:t>
-      </w:r>
-      <w:r>
-        <w:rPr>
-          <w:b/>
-          <w:bCs/>
-          <w:u w:val="single"/>
+          <w:bCs/>
+        </w:rPr>
+        <w:t xml:space="preserve"> г. Код подразделения</w:t>
+      </w:r>
+      <w:r>
+        <w:rPr>
+          <w:bCs/>
+        </w:rPr>
+        <w:t xml:space="preserve"> </w:t>
+      </w:r>
+      <w:r>
+        <w:rPr>
+          <w:bCs/>
         </w:rPr>
         <w:t>770038</w:t>
       </w:r>
       <w:r>
         <w:rPr>
-          <w:b/>
-          <w:bCs/>
-        </w:rPr>
-        <w:t>_________</w:t>
-      </w:r>
-      <w:r>
-        <w:rPr>
           <w:bCs/>
         </w:rPr>
         <w:t xml:space="preserve">, зарегистрирован по адресу: </w:t>
       </w:r>
       <w:r>
         <w:rPr>
-          <w:b/>
-          <w:bCs/>
-        </w:rPr>
-        <w:t>____</w:t>
-      </w:r>
-      <w:r>
-        <w:rPr>
-          <w:b/>
-          <w:bCs/>
-          <w:u w:val="single"/>
+          <w:bCs/>
         </w:rPr>
         <w:t xml:space="preserve">Москва, ул. </w:t>
       </w:r>
       <w:proofErr w:type="spellStart"/>
       <w:r>
         <w:rPr>
-          <w:b/>
-          <w:bCs/>
-          <w:u w:val="single"/>
+          <w:bCs/>
         </w:rPr>
         <w:t>Русаковская</w:t>
       </w:r>
       <w:proofErr w:type="spellEnd"/>
       <w:r>
         <w:rPr>
-          <w:b/>
-          <w:bCs/>
-          <w:u w:val="single"/>
+          <w:bCs/>
         </w:rPr>
         <w:t>, д. 22, кв. 101, 107140</w:t>
       </w:r>
       <w:r>
         <w:rPr>
-          <w:b/>
-          <w:bCs/>
-        </w:rPr>
-        <w:t>__</w:t>
-      </w:r>
-      <w:r>
-        <w:rPr>
           <w:bCs/>
         </w:rPr>
         <w:t>;</w:t>
       </w:r>
-    </w:p>
-    <w:p>
-      <w:pPr>
-        <w:jc w:val="both"/>
-        <w:rPr>
-          <w:bCs/>
-        </w:rPr>
-      </w:pPr>
     </w:p>
     <w:sdt>
       <w:sdtPr>
@@ -552,8 +466,6 @@
               <w:r>
                 <w:rPr>
                   <w:bCs/>
-                  <w:highlight w:val="yellow"/>
-                  <w:u w:val="single"/>
                 </w:rPr>
                 <w:t>Рякин</w:t>
               </w:r>
@@ -561,8 +473,6 @@
               <w:r>
                 <w:rPr>
                   <w:bCs/>
-                  <w:highlight w:val="yellow"/>
-                  <w:u w:val="single"/>
                 </w:rPr>
                 <w:t xml:space="preserve"> Илья Сергеевич</w:t>
               </w:r>
@@ -576,144 +486,80 @@
                 <w:rPr>
                   <w:bCs/>
                 </w:rPr>
-                <w:t>_</w:t>
+                <w:t>4518357454</w:t>
               </w:r>
               <w:r>
                 <w:rPr>
                   <w:bCs/>
                 </w:rPr>
-                <w:t>_</w:t>
+                <w:t xml:space="preserve">, выдан </w:t>
               </w:r>
               <w:r>
                 <w:rPr>
                   <w:bCs/>
-                  <w:u w:val="single"/>
-                </w:rPr>
-                <w:t>4518357454</w:t>
+                </w:rPr>
+                <w:t>Отделением УФМС России по гор</w:t>
               </w:r>
               <w:r>
                 <w:rPr>
                   <w:bCs/>
                 </w:rPr>
-                <w:t>__</w:t>
+                <w:t>.</w:t>
               </w:r>
               <w:r>
                 <w:rPr>
                   <w:bCs/>
                 </w:rPr>
-                <w:t xml:space="preserve">, выдан </w:t>
+                <w:t xml:space="preserve"> Москве по району </w:t>
               </w:r>
               <w:r>
                 <w:rPr>
                   <w:bCs/>
-                  <w:u w:val="single"/>
-                </w:rPr>
-                <w:t xml:space="preserve">Отделением УФМС России по гор, Москве по району </w:t>
-              </w:r>
-              <w:proofErr w:type="spellStart"/>
+                </w:rPr>
+                <w:t>Ф</w:t>
+              </w:r>
               <w:r>
                 <w:rPr>
                   <w:bCs/>
-                  <w:u w:val="single"/>
-                </w:rPr>
-                <w:t>филевский</w:t>
-              </w:r>
-              <w:proofErr w:type="spellEnd"/>
+                </w:rPr>
+                <w:t>илевский парк</w:t>
+              </w:r>
               <w:r>
                 <w:rPr>
                   <w:bCs/>
-                  <w:u w:val="single"/>
-                </w:rPr>
-                <w:t xml:space="preserve"> парк</w:t>
+                </w:rPr>
+                <w:t xml:space="preserve">, </w:t>
+              </w:r>
+              <w:r>
+                <w:t>18.10.2017</w:t>
               </w:r>
               <w:r>
                 <w:rPr>
                   <w:bCs/>
                 </w:rPr>
-                <w:t xml:space="preserve">, </w:t>
-              </w:r>
-              <w:r>
-                <w:rPr>
-                  <w:u w:val="single"/>
-                </w:rPr>
-                <w:t>18.10.2017</w:t>
-              </w:r>
-              <w:r>
-                <w:rPr>
-                  <w:b/>
+                <w:t xml:space="preserve"> </w:t>
+              </w:r>
+              <w:r>
+                <w:rPr>
                   <w:bCs/>
                 </w:rPr>
-                <w:t>_</w:t>
+                <w:t xml:space="preserve">г. Код подразделения </w:t>
+              </w:r>
+              <w:r>
+                <w:t>770-074</w:t>
               </w:r>
               <w:r>
                 <w:rPr>
                   <w:bCs/>
                 </w:rPr>
-                <w:t xml:space="preserve"> г. Код подразделения </w:t>
-              </w:r>
-              <w:r>
-                <w:rPr>
-                  <w:b/>
-                  <w:bCs/>
-                </w:rPr>
-                <w:t>_</w:t>
-              </w:r>
-              <w:r>
-                <w:rPr>
-                  <w:u w:val="single"/>
-                </w:rPr>
-                <w:t>770-074</w:t>
-              </w:r>
-              <w:r>
-                <w:rPr>
-                  <w:b/>
-                  <w:bCs/>
-                </w:rPr>
-                <w:t>_</w:t>
-              </w:r>
-              <w:r>
-                <w:rPr>
-                  <w:bCs/>
-                </w:rPr>
                 <w:t xml:space="preserve">, зарегистрирован по адресу: </w:t>
               </w:r>
               <w:r>
-                <w:rPr>
-                  <w:u w:val="single"/>
-                </w:rPr>
-                <w:t xml:space="preserve">Москва, ул. Барклая 15к2 </w:t>
-              </w:r>
-              <w:proofErr w:type="spellStart"/>
-              <w:r>
-                <w:rPr>
-                  <w:u w:val="single"/>
-                </w:rPr>
-                <w:t>кв</w:t>
-              </w:r>
-              <w:proofErr w:type="spellEnd"/>
-              <w:r>
-                <w:rPr>
-                  <w:u w:val="single"/>
-                </w:rPr>
-                <w:t xml:space="preserve"> </w:t>
-              </w:r>
-              <w:proofErr w:type="gramStart"/>
-              <w:r>
-                <w:rPr>
-                  <w:u w:val="single"/>
-                </w:rPr>
-                <w:t>20</w:t>
-              </w:r>
-              <w:r>
-                <w:t xml:space="preserve"> </w:t>
-              </w:r>
-              <w:r>
-                <w:rPr>
-                  <w:bCs/>
-                </w:rPr>
-                <w:t>;</w:t>
-              </w:r>
-              <w:proofErr w:type="gramEnd"/>
+                <w:t xml:space="preserve">Москва, ул. Барклая 15к2 кв </w:t>
+              </w:r>
+              <w:r>
+                <w:t>20;</w:t>
+              </w:r>
             </w:p>
           </w:sdtContent>
         </w:sdt>
@@ -750,10 +596,6 @@
                 <w:t xml:space="preserve">Гражданин Российской Федерации </w:t>
               </w:r>
               <w:r>
-                <w:rPr>
-                  <w:highlight w:val="yellow"/>
-                  <w:u w:val="single"/>
-                </w:rPr>
                 <w:t>Маркелов Виталий Борисович</w:t>
               </w:r>
               <w:r>
@@ -763,9 +605,6 @@
                 <w:t xml:space="preserve">, паспорт </w:t>
               </w:r>
               <w:r>
-                <w:rPr>
-                  <w:u w:val="single"/>
-                </w:rPr>
                 <w:t>4514 805675</w:t>
               </w:r>
               <w:r>
@@ -775,24 +614,7 @@
                 <w:t xml:space="preserve">, выдан </w:t>
               </w:r>
               <w:r>
-                <w:rPr>
-                  <w:u w:val="single"/>
-                </w:rPr>
-                <w:t xml:space="preserve">отделом УФМС России по гор. Москве по району </w:t>
-              </w:r>
-              <w:proofErr w:type="spellStart"/>
-              <w:r>
-                <w:rPr>
-                  <w:u w:val="single"/>
-                </w:rPr>
-                <w:t>Хорошево</w:t>
-              </w:r>
-              <w:proofErr w:type="spellEnd"/>
-              <w:r>
-                <w:rPr>
-                  <w:u w:val="single"/>
-                </w:rPr>
-                <w:t>-Мневники</w:t>
+                <w:t>отделом УФМС России по гор. Москве по району Хорошево-Мневники</w:t>
               </w:r>
               <w:r>
                 <w:rPr>
@@ -801,34 +623,39 @@
                 <w:t xml:space="preserve">, </w:t>
               </w:r>
               <w:r>
-                <w:rPr>
-                  <w:u w:val="single"/>
-                </w:rPr>
                 <w:t>21.08.2014</w:t>
               </w:r>
               <w:r>
                 <w:rPr>
                   <w:bCs/>
-                  <w:u w:val="single"/>
-                </w:rPr>
-                <w:t xml:space="preserve"> г.</w:t>
+                </w:rPr>
+                <w:t xml:space="preserve"> г. Код подразделения</w:t>
               </w:r>
               <w:r>
                 <w:rPr>
                   <w:bCs/>
                 </w:rPr>
-                <w:t xml:space="preserve"> Код подразделения _____________________, зарегистрирован по адресу:</w:t>
+                <w:t xml:space="preserve"> </w:t>
               </w:r>
               <w:r>
                 <w:rPr>
                   <w:bCs/>
                 </w:rPr>
+                <w:t>770-097</w:t>
+              </w:r>
+              <w:r>
+                <w:rPr>
+                  <w:bCs/>
+                </w:rPr>
+                <w:t>, зарегистрирован по адресу:</w:t>
+              </w:r>
+              <w:r>
+                <w:rPr>
+                  <w:bCs/>
+                </w:rPr>
                 <w:t xml:space="preserve"> </w:t>
               </w:r>
               <w:r>
-                <w:rPr>
-                  <w:u w:val="single"/>
-                </w:rPr>
                 <w:t>109117, Москва, ул. Жигулевская, д. 14, кв. 32</w:t>
               </w:r>
               <w:r>
@@ -875,8 +702,6 @@
               <w:r>
                 <w:rPr>
                   <w:bCs/>
-                  <w:highlight w:val="yellow"/>
-                  <w:u w:val="single"/>
                 </w:rPr>
                 <w:t>Давиденко Сергей Александрович</w:t>
               </w:r>
@@ -893,9 +718,6 @@
                 <w:t xml:space="preserve"> </w:t>
               </w:r>
               <w:r>
-                <w:rPr>
-                  <w:u w:val="single"/>
-                </w:rPr>
                 <w:t>6021 569018</w:t>
               </w:r>
               <w:r>
@@ -905,9 +727,6 @@
                 <w:t xml:space="preserve">, выдан </w:t>
               </w:r>
               <w:r>
-                <w:rPr>
-                  <w:u w:val="single"/>
-                </w:rPr>
                 <w:t>ГУ МВД России по Ростовской области</w:t>
               </w:r>
               <w:r>
@@ -917,13 +736,7 @@
                 <w:t>,</w:t>
               </w:r>
               <w:r>
-                <w:t xml:space="preserve"> </w:t>
-              </w:r>
-              <w:r>
-                <w:rPr>
-                  <w:u w:val="single"/>
-                </w:rPr>
-                <w:t>28.09.2021</w:t>
+                <w:t xml:space="preserve"> 28.09.2021</w:t>
               </w:r>
               <w:r>
                 <w:rPr>
@@ -932,13 +745,7 @@
                 <w:t xml:space="preserve"> г. Код подразделения</w:t>
               </w:r>
               <w:r>
-                <w:t xml:space="preserve"> </w:t>
-              </w:r>
-              <w:r>
-                <w:rPr>
-                  <w:u w:val="single"/>
-                </w:rPr>
-                <w:t>610-003</w:t>
+                <w:t xml:space="preserve"> 610-003</w:t>
               </w:r>
               <w:r>
                 <w:rPr>
@@ -947,16 +754,7 @@
                 <w:t>, зарегистрирован по адресу</w:t>
               </w:r>
               <w:r>
-                <w:t xml:space="preserve"> </w:t>
-              </w:r>
-              <w:r>
-                <w:rPr>
-                  <w:u w:val="single"/>
-                </w:rPr>
-                <w:t>Ростовская область, город Семикаракорск ул. Калинина 33 кв. 2</w:t>
-              </w:r>
-              <w:r>
-                <w:t>;</w:t>
+                <w:t xml:space="preserve"> Ростовская область, город Семикаракорск ул. Калинина 33 кв. 2;</w:t>
               </w:r>
             </w:p>
           </w:sdtContent>
@@ -995,16 +793,10 @@
               </w:r>
               <w:proofErr w:type="spellStart"/>
               <w:r>
-                <w:rPr>
-                  <w:u w:val="single"/>
-                </w:rPr>
                 <w:t>Осиненко</w:t>
               </w:r>
               <w:proofErr w:type="spellEnd"/>
               <w:r>
-                <w:rPr>
-                  <w:u w:val="single"/>
-                </w:rPr>
                 <w:t xml:space="preserve"> Павел Валерьевич</w:t>
               </w:r>
               <w:r>
@@ -1014,9 +806,6 @@
                 <w:t xml:space="preserve">, паспорт </w:t>
               </w:r>
               <w:r>
-                <w:rPr>
-                  <w:u w:val="single"/>
-                </w:rPr>
                 <w:t>2905 1299264</w:t>
               </w:r>
               <w:r>
@@ -1026,36 +815,23 @@
                 <w:t xml:space="preserve">, выдан </w:t>
               </w:r>
               <w:r>
-                <w:rPr>
-                  <w:u w:val="single"/>
-                </w:rPr>
                 <w:t xml:space="preserve">ОВД Ленинского </w:t>
               </w:r>
               <w:proofErr w:type="spellStart"/>
               <w:r>
-                <w:rPr>
-                  <w:u w:val="single"/>
-                </w:rPr>
                 <w:t>окр</w:t>
               </w:r>
               <w:proofErr w:type="spellEnd"/>
               <w:r>
-                <w:rPr>
-                  <w:u w:val="single"/>
-                </w:rPr>
                 <w:t>. г. Калуги</w:t>
               </w:r>
               <w:r>
                 <w:rPr>
                   <w:bCs/>
-                  <w:u w:val="single"/>
                 </w:rPr>
                 <w:t xml:space="preserve">, </w:t>
               </w:r>
               <w:r>
-                <w:rPr>
-                  <w:u w:val="single"/>
-                </w:rPr>
                 <w:t>10.08.2006</w:t>
               </w:r>
               <w:r>
@@ -1065,16 +841,15 @@
                 <w:t xml:space="preserve"> г. Код подразделения </w:t>
               </w:r>
               <w:r>
-                <w:rPr>
-                  <w:u w:val="single"/>
-                </w:rPr>
                 <w:t>402-001</w:t>
               </w:r>
+              <w:commentRangeStart w:id="3"/>
+              <w:commentRangeEnd w:id="3"/>
               <w:r>
                 <w:rPr>
                   <w:bCs/>
                 </w:rPr>
-                <w:commentReference w:id="2"/>
+                <w:commentReference w:id="3"/>
               </w:r>
               <w:r>
                 <w:rPr>
@@ -1083,9 +858,6 @@
                 <w:t xml:space="preserve">, зарегистрирован по адресу: </w:t>
               </w:r>
               <w:r>
-                <w:rPr>
-                  <w:u w:val="single"/>
-                </w:rPr>
                 <w:t>г. Калуга, ул. Вишневского, д. 31, кв. 142</w:t>
               </w:r>
               <w:r>
@@ -1099,6 +871,7 @@
         </w:sdt>
       </w:sdtContent>
     </w:sdt>
+    <w:bookmarkEnd w:id="2"/>
     <w:p>
       <w:pPr>
         <w:jc w:val="both"/>
@@ -1343,6 +1116,7 @@
         <w:jc w:val="both"/>
       </w:pPr>
       <w:r>
+        <w:lastRenderedPageBreak/>
         <w:t>1.</w:t>
       </w:r>
       <w:r>
@@ -1453,21 +1227,21 @@
           <w:szCs w:val="24"/>
         </w:rPr>
       </w:pPr>
-      <w:commentRangeStart w:id="3"/>
+      <w:commentRangeStart w:id="4"/>
       <w:r>
         <w:rPr>
           <w:szCs w:val="24"/>
         </w:rPr>
         <w:t>6. Об утверждении эскиза печати Общества.</w:t>
       </w:r>
-      <w:commentRangeEnd w:id="3"/>
+      <w:commentRangeEnd w:id="4"/>
       <w:r>
         <w:rPr>
           <w:rStyle w:val="a6"/>
           <w:sz w:val="24"/>
           <w:szCs w:val="24"/>
         </w:rPr>
-        <w:commentReference w:id="3"/>
+        <w:commentReference w:id="4"/>
       </w:r>
     </w:p>
     <w:p>
@@ -1658,7 +1432,7 @@
         </w:rPr>
         <w:t>«</w:t>
       </w:r>
-      <w:bookmarkStart w:id="4" w:name="_Hlk206449419"/>
+      <w:bookmarkStart w:id="5" w:name="_Hlk206449419"/>
       <w:r>
         <w:rPr>
           <w:color w:val="000000"/>
@@ -1666,7 +1440,7 @@
         </w:rPr>
         <w:t>АИДА РОБОТИКС</w:t>
       </w:r>
-      <w:bookmarkEnd w:id="4"/>
+      <w:bookmarkEnd w:id="5"/>
       <w:r>
         <w:rPr>
           <w:highlight w:val="yellow"/>
@@ -2204,7 +1978,7 @@
           <w:rFonts w:eastAsia="MS Mincho"/>
         </w:rPr>
       </w:pPr>
-      <w:bookmarkStart w:id="5" w:name="_Hlk130999625"/>
+      <w:bookmarkStart w:id="6" w:name="_Hlk130999625"/>
       <w:r>
         <w:t>Определить место нахождения Общества</w:t>
       </w:r>
@@ -2214,7 +1988,7 @@
       <w:r>
         <w:t xml:space="preserve"> </w:t>
       </w:r>
-      <w:commentRangeStart w:id="6"/>
+      <w:commentRangeStart w:id="7"/>
       <w:sdt>
         <w:sdtPr>
           <w:rPr>
@@ -2241,14 +2015,14 @@
           </w:r>
         </w:sdtContent>
       </w:sdt>
-      <w:commentRangeEnd w:id="6"/>
+      <w:commentRangeEnd w:id="7"/>
       <w:r>
         <w:rPr>
           <w:rStyle w:val="a6"/>
           <w:sz w:val="24"/>
           <w:szCs w:val="24"/>
         </w:rPr>
-        <w:commentReference w:id="6"/>
+        <w:commentReference w:id="7"/>
       </w:r>
       <w:r>
         <w:t>.</w:t>
@@ -2273,7 +2047,7 @@
       <w:r>
         <w:t xml:space="preserve">Определить адрес в пределах места нахождения Общества: </w:t>
       </w:r>
-      <w:commentRangeStart w:id="7"/>
+      <w:commentRangeStart w:id="8"/>
       <w:r>
         <w:rPr>
           <w:color w:val="000000"/>
@@ -2287,17 +2061,17 @@
         </w:rPr>
         <w:t>.</w:t>
       </w:r>
-      <w:commentRangeEnd w:id="7"/>
+      <w:commentRangeEnd w:id="8"/>
       <w:r>
         <w:rPr>
           <w:rStyle w:val="a6"/>
           <w:sz w:val="24"/>
           <w:szCs w:val="24"/>
         </w:rPr>
-        <w:commentReference w:id="7"/>
-      </w:r>
-    </w:p>
-    <w:bookmarkEnd w:id="5"/>
+        <w:commentReference w:id="8"/>
+      </w:r>
+    </w:p>
+    <w:bookmarkEnd w:id="6"/>
     <w:p>
       <w:pPr>
         <w:jc w:val="both"/>
@@ -2352,7 +2126,6 @@
           <w:sz w:val="24"/>
           <w:szCs w:val="24"/>
         </w:rPr>
-        <w:lastRenderedPageBreak/>
         <w:t>«Против» – нет;</w:t>
       </w:r>
     </w:p>
@@ -2372,6 +2145,7 @@
           <w:sz w:val="24"/>
           <w:szCs w:val="24"/>
         </w:rPr>
+        <w:lastRenderedPageBreak/>
         <w:t>«Воздержались» – нет.</w:t>
       </w:r>
     </w:p>
@@ -2412,7 +2186,7 @@
       <w:r>
         <w:t xml:space="preserve"> </w:t>
       </w:r>
-      <w:commentRangeStart w:id="8"/>
+      <w:commentRangeStart w:id="9"/>
       <w:sdt>
         <w:sdtPr>
           <w:rPr>
@@ -2439,14 +2213,14 @@
           </w:r>
         </w:sdtContent>
       </w:sdt>
-      <w:commentRangeEnd w:id="8"/>
+      <w:commentRangeEnd w:id="9"/>
       <w:r>
         <w:rPr>
           <w:rStyle w:val="a6"/>
           <w:sz w:val="24"/>
           <w:szCs w:val="24"/>
         </w:rPr>
-        <w:commentReference w:id="8"/>
+        <w:commentReference w:id="9"/>
       </w:r>
       <w:r>
         <w:t>.</w:t>
@@ -2471,7 +2245,7 @@
       <w:r>
         <w:t xml:space="preserve">Определить адрес в пределах места нахождения Общества: </w:t>
       </w:r>
-      <w:commentRangeStart w:id="9"/>
+      <w:commentRangeStart w:id="10"/>
       <w:r>
         <w:rPr>
           <w:color w:val="000000"/>
@@ -2479,7 +2253,7 @@
         </w:rPr>
         <w:t>121205, г. Москва, тер. Сколково Инновационного Центра, бульвар Большой, д. 30 стр. 1.</w:t>
       </w:r>
-      <w:commentRangeEnd w:id="9"/>
+      <w:commentRangeEnd w:id="10"/>
       <w:r>
         <w:rPr>
           <w:rStyle w:val="a6"/>
@@ -2487,7 +2261,7 @@
           <w:szCs w:val="24"/>
           <w:highlight w:val="yellow"/>
         </w:rPr>
-        <w:commentReference w:id="9"/>
+        <w:commentReference w:id="10"/>
       </w:r>
     </w:p>
     <w:p>
@@ -3953,6 +3727,7 @@
         <w:rPr>
           <w:rFonts w:eastAsia="MS Mincho"/>
         </w:rPr>
+        <w:lastRenderedPageBreak/>
         <w:t xml:space="preserve">                                     </w:t>
       </w:r>
     </w:p>
@@ -4042,7 +3817,7 @@
         </w:rPr>
         <w:t>Маркелова Виталия Борисовича</w:t>
       </w:r>
-      <w:commentRangeStart w:id="10"/>
+      <w:commentRangeStart w:id="11"/>
       <w:r>
         <w:rPr>
           <w:b/>
@@ -4051,14 +3826,14 @@
         </w:rPr>
         <w:t xml:space="preserve"> </w:t>
       </w:r>
-      <w:commentRangeEnd w:id="10"/>
+      <w:commentRangeEnd w:id="11"/>
       <w:r>
         <w:rPr>
           <w:rStyle w:val="a6"/>
           <w:sz w:val="24"/>
           <w:szCs w:val="24"/>
         </w:rPr>
-        <w:commentReference w:id="10"/>
+        <w:commentReference w:id="11"/>
       </w:r>
       <w:r>
         <w:rPr>
@@ -4066,7 +3841,7 @@
         </w:rPr>
         <w:t xml:space="preserve">(паспорт серии </w:t>
       </w:r>
-      <w:bookmarkStart w:id="11" w:name="_Hlk206588800"/>
+      <w:bookmarkStart w:id="12" w:name="_Hlk206588800"/>
       <w:r>
         <w:rPr>
           <w:highlight w:val="yellow"/>
@@ -4074,107 +3849,91 @@
         </w:rPr>
         <w:t>4514 805675</w:t>
       </w:r>
-      <w:bookmarkEnd w:id="11"/>
+      <w:bookmarkEnd w:id="12"/>
       <w:r>
         <w:rPr>
           <w:bCs/>
         </w:rPr>
         <w:t xml:space="preserve">, выдан </w:t>
       </w:r>
-      <w:bookmarkStart w:id="12" w:name="_Hlk206588812"/>
+      <w:bookmarkStart w:id="13" w:name="_Hlk206588812"/>
       <w:r>
         <w:rPr>
           <w:highlight w:val="yellow"/>
           <w:u w:val="single"/>
         </w:rPr>
-        <w:t xml:space="preserve">отделом УФМС России по гор. Москве по району </w:t>
-      </w:r>
-      <w:proofErr w:type="spellStart"/>
-      <w:r>
-        <w:rPr>
+        <w:t>отделом УФМС России по гор. Москве по району Хорошево-Мневники</w:t>
+      </w:r>
+      <w:bookmarkEnd w:id="13"/>
+      <w:r>
+        <w:rPr>
+          <w:bCs/>
           <w:highlight w:val="yellow"/>
           <w:u w:val="single"/>
         </w:rPr>
-        <w:t>Хорошево</w:t>
-      </w:r>
-      <w:proofErr w:type="spellEnd"/>
+        <w:t xml:space="preserve">, </w:t>
+      </w:r>
+      <w:bookmarkStart w:id="14" w:name="_Hlk206588829"/>
       <w:r>
         <w:rPr>
           <w:highlight w:val="yellow"/>
           <w:u w:val="single"/>
         </w:rPr>
-        <w:t>-Мневники</w:t>
-      </w:r>
-      <w:bookmarkEnd w:id="12"/>
-      <w:r>
-        <w:rPr>
-          <w:bCs/>
+        <w:t>21.08.2014</w:t>
+      </w:r>
+      <w:bookmarkEnd w:id="14"/>
+      <w:r>
+        <w:rPr>
+          <w:b/>
+        </w:rPr>
+        <w:t xml:space="preserve"> </w:t>
+      </w:r>
+      <w:r>
+        <w:rPr>
+          <w:bCs/>
+        </w:rPr>
+        <w:t xml:space="preserve">г. Код подразделения </w:t>
+      </w:r>
+      <w:r>
+        <w:rPr>
           <w:highlight w:val="yellow"/>
           <w:u w:val="single"/>
         </w:rPr>
-        <w:t xml:space="preserve">, </w:t>
-      </w:r>
-      <w:bookmarkStart w:id="13" w:name="_Hlk206588829"/>
+        <w:t>770-097</w:t>
+      </w:r>
+      <w:r>
+        <w:rPr>
+          <w:bCs/>
+        </w:rPr>
+        <w:t xml:space="preserve">, зарегистрирован по адресу: </w:t>
+      </w:r>
       <w:r>
         <w:rPr>
           <w:highlight w:val="yellow"/>
           <w:u w:val="single"/>
         </w:rPr>
-        <w:t>21.08.2014</w:t>
-      </w:r>
-      <w:bookmarkEnd w:id="13"/>
-      <w:r>
-        <w:rPr>
-          <w:b/>
+        <w:t>109117, Москва, ул. Жигулевская, д. 14, кв. 32</w:t>
+      </w:r>
+      <w:r>
+        <w:rPr>
+          <w:bCs/>
+        </w:rPr>
+        <w:t>)</w:t>
+      </w:r>
+      <w:r>
+        <w:rPr>
+          <w:bCs/>
         </w:rPr>
         <w:t xml:space="preserve"> </w:t>
       </w:r>
-      <w:r>
-        <w:rPr>
-          <w:bCs/>
-        </w:rPr>
-        <w:t xml:space="preserve">г. Код подразделения </w:t>
-      </w:r>
-      <w:r>
-        <w:rPr>
-          <w:highlight w:val="yellow"/>
-          <w:u w:val="single"/>
-        </w:rPr>
-        <w:t>770-097</w:t>
-      </w:r>
-      <w:r>
-        <w:rPr>
-          <w:bCs/>
-        </w:rPr>
-        <w:t xml:space="preserve">, зарегистрирован по адресу: </w:t>
-      </w:r>
-      <w:r>
-        <w:rPr>
-          <w:highlight w:val="yellow"/>
-          <w:u w:val="single"/>
-        </w:rPr>
-        <w:t>109117, Москва, ул. Жигулевская, д. 14, кв. 32</w:t>
-      </w:r>
-      <w:r>
-        <w:rPr>
-          <w:bCs/>
-        </w:rPr>
-        <w:t>)</w:t>
-      </w:r>
-      <w:r>
-        <w:rPr>
-          <w:bCs/>
-        </w:rPr>
-        <w:t xml:space="preserve"> </w:t>
-      </w:r>
-      <w:bookmarkStart w:id="14" w:name="_Hlk131167501"/>
+      <w:bookmarkStart w:id="15" w:name="_Hlk131167501"/>
       <w:r>
         <w:rPr>
           <w:bCs/>
         </w:rPr>
         <w:t>на срок согласно Уставу</w:t>
       </w:r>
-      <w:bookmarkEnd w:id="14"/>
+      <w:bookmarkEnd w:id="15"/>
       <w:r>
         <w:rPr>
           <w:bCs/>
@@ -4189,7 +3948,7 @@
         </w:tabs>
         <w:jc w:val="both"/>
       </w:pPr>
-      <w:bookmarkStart w:id="15" w:name="_Hlk133918580"/>
+      <w:bookmarkStart w:id="16" w:name="_Hlk133918580"/>
       <w:r>
         <w:rPr>
           <w:rFonts w:eastAsia="MS Mincho"/>
@@ -4224,7 +3983,7 @@
         <w:t>.</w:t>
       </w:r>
     </w:p>
-    <w:bookmarkEnd w:id="15"/>
+    <w:bookmarkEnd w:id="16"/>
     <w:p>
       <w:pPr>
         <w:jc w:val="both"/>
@@ -4286,8 +4045,6 @@
         </w:rPr>
         <w:t>«Против» – нет;</w:t>
       </w:r>
-      <w:bookmarkStart w:id="16" w:name="_GoBack"/>
-      <w:bookmarkEnd w:id="16"/>
     </w:p>
     <w:p>
       <w:pPr>
@@ -4379,23 +4136,7 @@
           <w:highlight w:val="yellow"/>
           <w:u w:val="single"/>
         </w:rPr>
-        <w:t xml:space="preserve">отделом УФМС России по гор. Москве по району </w:t>
-      </w:r>
-      <w:proofErr w:type="spellStart"/>
-      <w:r>
-        <w:rPr>
-          <w:highlight w:val="yellow"/>
-          <w:u w:val="single"/>
-        </w:rPr>
-        <w:t>Хорошево</w:t>
-      </w:r>
-      <w:proofErr w:type="spellEnd"/>
-      <w:r>
-        <w:rPr>
-          <w:highlight w:val="yellow"/>
-          <w:u w:val="single"/>
-        </w:rPr>
-        <w:t>-Мневники</w:t>
+        <w:t>отделом УФМС России по гор. Москве по району Хорошево-Мневники</w:t>
       </w:r>
       <w:r>
         <w:rPr>
@@ -4919,6 +4660,7 @@
         <w:rPr>
           <w:bCs/>
         </w:rPr>
+        <w:lastRenderedPageBreak/>
         <w:t>Своей подписью подтверждаю факт участия в общем собрании учредителей, голосовал по всем вопросам повестки дня, с содержанием протокола и принятыми решениями ознакомлен, возражений не имею.</w:t>
       </w:r>
     </w:p>
@@ -4944,6 +4686,7 @@
           <w:b/>
         </w:rPr>
       </w:pPr>
+      <w:bookmarkStart w:id="17" w:name="_Hlk211780984"/>
       <w:r>
         <w:rPr>
           <w:b/>
@@ -5381,6 +5124,7 @@
         <w:t>5</w:t>
       </w:r>
     </w:p>
+    <w:bookmarkEnd w:id="17"/>
     <w:p>
       <w:pPr>
         <w:jc w:val="both"/>
@@ -5418,7 +5162,7 @@
 </file>
 
 <file path=word/comments.xml><?xml version="1.0" encoding="utf-8"?>
-<w:comments xmlns:wpc="http://schemas.microsoft.com/office/word/2010/wordprocessingCanvas" xmlns:cx="http://schemas.microsoft.com/office/drawing/2014/chartex" xmlns:cx1="http://schemas.microsoft.com/office/drawing/2015/9/8/chartex" xmlns:cx2="http://schemas.microsoft.com/office/drawing/2015/10/21/chartex" xmlns:cx3="http://schemas.microsoft.com/office/drawing/2016/5/9/chartex" xmlns:cx4="http://schemas.microsoft.com/office/drawing/2016/5/10/chartex" xmlns:cx5="http://schemas.microsoft.com/office/drawing/2016/5/11/chartex" xmlns:cx6="http://schemas.microsoft.com/office/drawing/2016/5/12/chartex" xmlns:cx7="http://schemas.microsoft.com/office/drawing/2016/5/13/chartex" xmlns:cx8="http://schemas.microsoft.com/office/drawing/2016/5/14/chartex" xmlns:mc="http://schemas.openxmlformats.org/markup-compatibility/2006" xmlns:aink="http://schemas.microsoft.com/office/drawing/2016/ink" xmlns:am3d="http://schemas.microsoft.com/office/drawing/2017/model3d" xmlns:o="urn:schemas-microsoft-com:office:office" xmlns:r="http://schemas.openxmlformats.org/officeDocument/2006/relationships" xmlns:m="http://schemas.openxmlformats.org/officeDocument/2006/math" xmlns:v="urn:schemas-microsoft-com:vml" xmlns:wp14="http://schemas.microsoft.com/office/word/2010/wordprocessingDrawing" xmlns:wp="http://schemas.openxmlformats.org/drawingml/2006/wordprocessingDrawing" xmlns:w10="urn:schemas-microsoft-com:office:word" xmlns:w="http://schemas.openxmlformats.org/wordprocessingml/2006/main" xmlns:w14="http://schemas.microsoft.com/office/word/2010/wordml" xmlns:w15="http://schemas.microsoft.com/office/word/2012/wordml" xmlns:w16cid="http://schemas.microsoft.com/office/word/2016/wordml/cid" xmlns:w16se="http://schemas.microsoft.com/office/word/2015/wordml/symex" xmlns:wpg="http://schemas.microsoft.com/office/word/2010/wordprocessingGroup" xmlns:wpi="http://schemas.microsoft.com/office/word/2010/wordprocessingInk" xmlns:wne="http://schemas.microsoft.com/office/word/2006/wordml" xmlns:wps="http://schemas.microsoft.com/office/word/2010/wordprocessingShape" mc:Ignorable="w14 w15 w16se w16cid wp14">
+<w:comments xmlns:wpc="http://schemas.microsoft.com/office/word/2010/wordprocessingCanvas" xmlns:cx="http://schemas.microsoft.com/office/drawing/2014/chartex" xmlns:cx1="http://schemas.microsoft.com/office/drawing/2015/9/8/chartex" xmlns:cx2="http://schemas.microsoft.com/office/drawing/2015/10/21/chartex" xmlns:cx3="http://schemas.microsoft.com/office/drawing/2016/5/9/chartex" xmlns:cx4="http://schemas.microsoft.com/office/drawing/2016/5/10/chartex" xmlns:cx5="http://schemas.microsoft.com/office/drawing/2016/5/11/chartex" xmlns:cx6="http://schemas.microsoft.com/office/drawing/2016/5/12/chartex" xmlns:cx7="http://schemas.microsoft.com/office/drawing/2016/5/13/chartex" xmlns:cx8="http://schemas.microsoft.com/office/drawing/2016/5/14/chartex" xmlns:mc="http://schemas.openxmlformats.org/markup-compatibility/2006" xmlns:aink="http://schemas.microsoft.com/office/drawing/2016/ink" xmlns:am3d="http://schemas.microsoft.com/office/drawing/2017/model3d" xmlns:o="urn:schemas-microsoft-com:office:office" xmlns:r="http://schemas.openxmlformats.org/officeDocument/2006/relationships" xmlns:m="http://schemas.openxmlformats.org/officeDocument/2006/math" xmlns:v="urn:schemas-microsoft-com:vml" xmlns:wp14="http://schemas.microsoft.com/office/word/2010/wordprocessingDrawing" xmlns:wp="http://schemas.openxmlformats.org/drawingml/2006/wordprocessingDrawing" xmlns:w10="urn:schemas-microsoft-com:office:word" xmlns:w="http://schemas.openxmlformats.org/wordprocessingml/2006/main" xmlns:w14="http://schemas.microsoft.com/office/word/2010/wordml" xmlns:w15="http://schemas.microsoft.com/office/word/2012/wordml" xmlns:w16cex="http://schemas.microsoft.com/office/word/2018/wordml/cex" xmlns:w16cid="http://schemas.microsoft.com/office/word/2016/wordml/cid" xmlns:w16="http://schemas.microsoft.com/office/word/2018/wordml" xmlns:w16sdtdh="http://schemas.microsoft.com/office/word/2020/wordml/sdtdatahash" xmlns:w16se="http://schemas.microsoft.com/office/word/2015/wordml/symex" xmlns:wpg="http://schemas.microsoft.com/office/word/2010/wordprocessingGroup" xmlns:wpi="http://schemas.microsoft.com/office/word/2010/wordprocessingInk" xmlns:wne="http://schemas.microsoft.com/office/word/2006/wordml" xmlns:wps="http://schemas.microsoft.com/office/word/2010/wordprocessingShape" mc:Ignorable="w14 w15 w16se w16cid w16 w16cex w16sdtdh wp14">
   <w:comment w:id="0" w:author="Maria Tulupeeva" w:date="2023-03-29T14:59:00Z" w:initials="MT">
     <w:p>
       <w:pPr>
@@ -5451,7 +5195,7 @@
       </w:r>
     </w:p>
   </w:comment>
-  <w:comment w:id="2" w:author="Ant" w:date="2025-08-20T11:57:00Z" w:initials="A">
+  <w:comment w:id="3" w:author="Ant" w:date="2025-08-20T11:57:00Z" w:initials="A">
     <w:p>
       <w:pPr>
         <w:pStyle w:val="a7"/>
@@ -5467,7 +5211,7 @@
       </w:r>
     </w:p>
   </w:comment>
-  <w:comment w:id="3" w:author="Maria Tulupeeva" w:date="2023-03-29T14:32:00Z" w:initials="MT">
+  <w:comment w:id="4" w:author="Maria Tulupeeva" w:date="2023-03-29T14:32:00Z" w:initials="MT">
     <w:p>
       <w:pPr>
         <w:pStyle w:val="a7"/>
@@ -5483,7 +5227,7 @@
       </w:r>
     </w:p>
   </w:comment>
-  <w:comment w:id="6" w:author="Maria Tulupeeva" w:date="2023-03-29T15:53:00Z" w:initials="MT">
+  <w:comment w:id="7" w:author="Maria Tulupeeva" w:date="2023-03-29T15:53:00Z" w:initials="MT">
     <w:p>
       <w:pPr>
         <w:pStyle w:val="a7"/>
@@ -5635,7 +5379,7 @@
       </w:r>
     </w:p>
   </w:comment>
-  <w:comment w:id="7" w:author="Maria Tulupeeva" w:date="2023-03-29T15:52:00Z" w:initials="MT">
+  <w:comment w:id="8" w:author="Maria Tulupeeva" w:date="2023-03-29T15:52:00Z" w:initials="MT">
     <w:p>
       <w:pPr>
         <w:pStyle w:val="a7"/>
@@ -5672,7 +5416,7 @@
       </w:r>
     </w:p>
   </w:comment>
-  <w:comment w:id="8" w:author="Maria Tulupeeva" w:date="2023-03-29T15:53:00Z" w:initials="MT">
+  <w:comment w:id="9" w:author="Maria Tulupeeva" w:date="2023-03-29T15:53:00Z" w:initials="MT">
     <w:p>
       <w:pPr>
         <w:pStyle w:val="a7"/>
@@ -5824,7 +5568,7 @@
       </w:r>
     </w:p>
   </w:comment>
-  <w:comment w:id="9" w:author="Maria Tulupeeva" w:date="2023-03-29T15:52:00Z" w:initials="MT">
+  <w:comment w:id="10" w:author="Maria Tulupeeva" w:date="2023-03-29T15:52:00Z" w:initials="MT">
     <w:p>
       <w:pPr>
         <w:pStyle w:val="a7"/>
@@ -5861,7 +5605,7 @@
       </w:r>
     </w:p>
   </w:comment>
-  <w:comment w:id="10" w:author="Maria Tulupeeva" w:date="2023-03-29T16:03:00Z" w:initials="MT">
+  <w:comment w:id="11" w:author="Maria Tulupeeva" w:date="2023-03-29T16:03:00Z" w:initials="MT">
     <w:p>
       <w:pPr>
         <w:pStyle w:val="a7"/>
@@ -5881,7 +5625,7 @@
 </file>
 
 <file path=word/commentsExtended.xml><?xml version="1.0" encoding="utf-8"?>
-<w15:commentsEx xmlns:wpc="http://schemas.microsoft.com/office/word/2010/wordprocessingCanvas" xmlns:cx="http://schemas.microsoft.com/office/drawing/2014/chartex" xmlns:cx1="http://schemas.microsoft.com/office/drawing/2015/9/8/chartex" xmlns:cx2="http://schemas.microsoft.com/office/drawing/2015/10/21/chartex" xmlns:cx3="http://schemas.microsoft.com/office/drawing/2016/5/9/chartex" xmlns:cx4="http://schemas.microsoft.com/office/drawing/2016/5/10/chartex" xmlns:cx5="http://schemas.microsoft.com/office/drawing/2016/5/11/chartex" xmlns:cx6="http://schemas.microsoft.com/office/drawing/2016/5/12/chartex" xmlns:cx7="http://schemas.microsoft.com/office/drawing/2016/5/13/chartex" xmlns:cx8="http://schemas.microsoft.com/office/drawing/2016/5/14/chartex" xmlns:mc="http://schemas.openxmlformats.org/markup-compatibility/2006" xmlns:aink="http://schemas.microsoft.com/office/drawing/2016/ink" xmlns:am3d="http://schemas.microsoft.com/office/drawing/2017/model3d" xmlns:o="urn:schemas-microsoft-com:office:office" xmlns:r="http://schemas.openxmlformats.org/officeDocument/2006/relationships" xmlns:m="http://schemas.openxmlformats.org/officeDocument/2006/math" xmlns:v="urn:schemas-microsoft-com:vml" xmlns:wp14="http://schemas.microsoft.com/office/word/2010/wordprocessingDrawing" xmlns:wp="http://schemas.openxmlformats.org/drawingml/2006/wordprocessingDrawing" xmlns:w10="urn:schemas-microsoft-com:office:word" xmlns:w="http://schemas.openxmlformats.org/wordprocessingml/2006/main" xmlns:w14="http://schemas.microsoft.com/office/word/2010/wordml" xmlns:w15="http://schemas.microsoft.com/office/word/2012/wordml" xmlns:w16cid="http://schemas.microsoft.com/office/word/2016/wordml/cid" xmlns:w16se="http://schemas.microsoft.com/office/word/2015/wordml/symex" xmlns:wpg="http://schemas.microsoft.com/office/word/2010/wordprocessingGroup" xmlns:wpi="http://schemas.microsoft.com/office/word/2010/wordprocessingInk" xmlns:wne="http://schemas.microsoft.com/office/word/2006/wordml" xmlns:wps="http://schemas.microsoft.com/office/word/2010/wordprocessingShape" mc:Ignorable="w14 w15 w16se w16cid wp14">
+<w15:commentsEx xmlns:wpc="http://schemas.microsoft.com/office/word/2010/wordprocessingCanvas" xmlns:cx="http://schemas.microsoft.com/office/drawing/2014/chartex" xmlns:cx1="http://schemas.microsoft.com/office/drawing/2015/9/8/chartex" xmlns:cx2="http://schemas.microsoft.com/office/drawing/2015/10/21/chartex" xmlns:cx3="http://schemas.microsoft.com/office/drawing/2016/5/9/chartex" xmlns:cx4="http://schemas.microsoft.com/office/drawing/2016/5/10/chartex" xmlns:cx5="http://schemas.microsoft.com/office/drawing/2016/5/11/chartex" xmlns:cx6="http://schemas.microsoft.com/office/drawing/2016/5/12/chartex" xmlns:cx7="http://schemas.microsoft.com/office/drawing/2016/5/13/chartex" xmlns:cx8="http://schemas.microsoft.com/office/drawing/2016/5/14/chartex" xmlns:mc="http://schemas.openxmlformats.org/markup-compatibility/2006" xmlns:aink="http://schemas.microsoft.com/office/drawing/2016/ink" xmlns:am3d="http://schemas.microsoft.com/office/drawing/2017/model3d" xmlns:o="urn:schemas-microsoft-com:office:office" xmlns:r="http://schemas.openxmlformats.org/officeDocument/2006/relationships" xmlns:m="http://schemas.openxmlformats.org/officeDocument/2006/math" xmlns:v="urn:schemas-microsoft-com:vml" xmlns:wp14="http://schemas.microsoft.com/office/word/2010/wordprocessingDrawing" xmlns:wp="http://schemas.openxmlformats.org/drawingml/2006/wordprocessingDrawing" xmlns:w10="urn:schemas-microsoft-com:office:word" xmlns:w="http://schemas.openxmlformats.org/wordprocessingml/2006/main" xmlns:w14="http://schemas.microsoft.com/office/word/2010/wordml" xmlns:w15="http://schemas.microsoft.com/office/word/2012/wordml" xmlns:w16cex="http://schemas.microsoft.com/office/word/2018/wordml/cex" xmlns:w16cid="http://schemas.microsoft.com/office/word/2016/wordml/cid" xmlns:w16="http://schemas.microsoft.com/office/word/2018/wordml" xmlns:w16sdtdh="http://schemas.microsoft.com/office/word/2020/wordml/sdtdatahash" xmlns:w16se="http://schemas.microsoft.com/office/word/2015/wordml/symex" xmlns:wpg="http://schemas.microsoft.com/office/word/2010/wordprocessingGroup" xmlns:wpi="http://schemas.microsoft.com/office/word/2010/wordprocessingInk" xmlns:wne="http://schemas.microsoft.com/office/word/2006/wordml" xmlns:wps="http://schemas.microsoft.com/office/word/2010/wordprocessingShape" mc:Ignorable="w14 w15 w16se w16cid w16 w16cex w16sdtdh wp14">
   <w15:commentEx w15:paraId="1EECA95A" w15:done="0"/>
   <w15:commentEx w15:paraId="0DEFDE1D" w15:done="0"/>
   <w15:commentEx w15:paraId="7E1308BC" w15:done="0"/>
@@ -5895,9 +5639,10 @@
 </file>
 
 <file path=word/commentsIds.xml><?xml version="1.0" encoding="utf-8"?>
-<w16cid:commentsIds xmlns:wpc="http://schemas.microsoft.com/office/word/2010/wordprocessingCanvas" xmlns:cx="http://schemas.microsoft.com/office/drawing/2014/chartex" xmlns:cx1="http://schemas.microsoft.com/office/drawing/2015/9/8/chartex" xmlns:cx2="http://schemas.microsoft.com/office/drawing/2015/10/21/chartex" xmlns:cx3="http://schemas.microsoft.com/office/drawing/2016/5/9/chartex" xmlns:cx4="http://schemas.microsoft.com/office/drawing/2016/5/10/chartex" xmlns:cx5="http://schemas.microsoft.com/office/drawing/2016/5/11/chartex" xmlns:cx6="http://schemas.microsoft.com/office/drawing/2016/5/12/chartex" xmlns:cx7="http://schemas.microsoft.com/office/drawing/2016/5/13/chartex" xmlns:cx8="http://schemas.microsoft.com/office/drawing/2016/5/14/chartex" xmlns:mc="http://schemas.openxmlformats.org/markup-compatibility/2006" xmlns:aink="http://schemas.microsoft.com/office/drawing/2016/ink" xmlns:am3d="http://schemas.microsoft.com/office/drawing/2017/model3d" xmlns:o="urn:schemas-microsoft-com:office:office" xmlns:r="http://schemas.openxmlformats.org/officeDocument/2006/relationships" xmlns:m="http://schemas.openxmlformats.org/officeDocument/2006/math" xmlns:v="urn:schemas-microsoft-com:vml" xmlns:wp14="http://schemas.microsoft.com/office/word/2010/wordprocessingDrawing" xmlns:wp="http://schemas.openxmlformats.org/drawingml/2006/wordprocessingDrawing" xmlns:w10="urn:schemas-microsoft-com:office:word" xmlns:w="http://schemas.openxmlformats.org/wordprocessingml/2006/main" xmlns:w14="http://schemas.microsoft.com/office/word/2010/wordml" xmlns:w15="http://schemas.microsoft.com/office/word/2012/wordml" xmlns:w16cid="http://schemas.microsoft.com/office/word/2016/wordml/cid" xmlns:w16se="http://schemas.microsoft.com/office/word/2015/wordml/symex" xmlns:wpg="http://schemas.microsoft.com/office/word/2010/wordprocessingGroup" xmlns:wpi="http://schemas.microsoft.com/office/word/2010/wordprocessingInk" xmlns:wne="http://schemas.microsoft.com/office/word/2006/wordml" xmlns:wps="http://schemas.microsoft.com/office/word/2010/wordprocessingShape" mc:Ignorable="w14 w15 w16se w16cid wp14">
+<w16cid:commentsIds xmlns:wpc="http://schemas.microsoft.com/office/word/2010/wordprocessingCanvas" xmlns:cx="http://schemas.microsoft.com/office/drawing/2014/chartex" xmlns:cx1="http://schemas.microsoft.com/office/drawing/2015/9/8/chartex" xmlns:cx2="http://schemas.microsoft.com/office/drawing/2015/10/21/chartex" xmlns:cx3="http://schemas.microsoft.com/office/drawing/2016/5/9/chartex" xmlns:cx4="http://schemas.microsoft.com/office/drawing/2016/5/10/chartex" xmlns:cx5="http://schemas.microsoft.com/office/drawing/2016/5/11/chartex" xmlns:cx6="http://schemas.microsoft.com/office/drawing/2016/5/12/chartex" xmlns:cx7="http://schemas.microsoft.com/office/drawing/2016/5/13/chartex" xmlns:cx8="http://schemas.microsoft.com/office/drawing/2016/5/14/chartex" xmlns:mc="http://schemas.openxmlformats.org/markup-compatibility/2006" xmlns:aink="http://schemas.microsoft.com/office/drawing/2016/ink" xmlns:am3d="http://schemas.microsoft.com/office/drawing/2017/model3d" xmlns:o="urn:schemas-microsoft-com:office:office" xmlns:r="http://schemas.openxmlformats.org/officeDocument/2006/relationships" xmlns:m="http://schemas.openxmlformats.org/officeDocument/2006/math" xmlns:v="urn:schemas-microsoft-com:vml" xmlns:wp14="http://schemas.microsoft.com/office/word/2010/wordprocessingDrawing" xmlns:wp="http://schemas.openxmlformats.org/drawingml/2006/wordprocessingDrawing" xmlns:w10="urn:schemas-microsoft-com:office:word" xmlns:w="http://schemas.openxmlformats.org/wordprocessingml/2006/main" xmlns:w14="http://schemas.microsoft.com/office/word/2010/wordml" xmlns:w15="http://schemas.microsoft.com/office/word/2012/wordml" xmlns:w16cex="http://schemas.microsoft.com/office/word/2018/wordml/cex" xmlns:w16cid="http://schemas.microsoft.com/office/word/2016/wordml/cid" xmlns:w16="http://schemas.microsoft.com/office/word/2018/wordml" xmlns:w16sdtdh="http://schemas.microsoft.com/office/word/2020/wordml/sdtdatahash" xmlns:w16se="http://schemas.microsoft.com/office/word/2015/wordml/symex" xmlns:wpg="http://schemas.microsoft.com/office/word/2010/wordprocessingGroup" xmlns:wpi="http://schemas.microsoft.com/office/word/2010/wordprocessingInk" xmlns:wne="http://schemas.microsoft.com/office/word/2006/wordml" xmlns:wps="http://schemas.microsoft.com/office/word/2010/wordprocessingShape" mc:Ignorable="w14 w15 w16se w16cid w16 w16cex w16sdtdh wp14">
   <w16cid:commentId w16cid:paraId="1EECA95A" w16cid:durableId="27CED0D0"/>
   <w16cid:commentId w16cid:paraId="0DEFDE1D" w16cid:durableId="27CECE69"/>
+  <w16cid:commentId w16cid:paraId="7E1308BC" w16cid:durableId="2C9F8341"/>
   <w16cid:commentId w16cid:paraId="4628B023" w16cid:durableId="27CECA67"/>
   <w16cid:commentId w16cid:paraId="40CC6C5C" w16cid:durableId="27CEDD6C"/>
   <w16cid:commentId w16cid:paraId="3EED838A" w16cid:durableId="27CEDD57"/>
@@ -5908,7 +5653,7 @@
 </file>
 
 <file path=word/endnotes.xml><?xml version="1.0" encoding="utf-8"?>
-<w:endnotes xmlns:wpc="http://schemas.microsoft.com/office/word/2010/wordprocessingCanvas" xmlns:cx="http://schemas.microsoft.com/office/drawing/2014/chartex" xmlns:cx1="http://schemas.microsoft.com/office/drawing/2015/9/8/chartex" xmlns:cx2="http://schemas.microsoft.com/office/drawing/2015/10/21/chartex" xmlns:cx3="http://schemas.microsoft.com/office/drawing/2016/5/9/chartex" xmlns:cx4="http://schemas.microsoft.com/office/drawing/2016/5/10/chartex" xmlns:cx5="http://schemas.microsoft.com/office/drawing/2016/5/11/chartex" xmlns:cx6="http://schemas.microsoft.com/office/drawing/2016/5/12/chartex" xmlns:cx7="http://schemas.microsoft.com/office/drawing/2016/5/13/chartex" xmlns:cx8="http://schemas.microsoft.com/office/drawing/2016/5/14/chartex" xmlns:mc="http://schemas.openxmlformats.org/markup-compatibility/2006" xmlns:aink="http://schemas.microsoft.com/office/drawing/2016/ink" xmlns:am3d="http://schemas.microsoft.com/office/drawing/2017/model3d" xmlns:o="urn:schemas-microsoft-com:office:office" xmlns:r="http://schemas.openxmlformats.org/officeDocument/2006/relationships" xmlns:m="http://schemas.openxmlformats.org/officeDocument/2006/math" xmlns:v="urn:schemas-microsoft-com:vml" xmlns:wp14="http://schemas.microsoft.com/office/word/2010/wordprocessingDrawing" xmlns:wp="http://schemas.openxmlformats.org/drawingml/2006/wordprocessingDrawing" xmlns:w10="urn:schemas-microsoft-com:office:word" xmlns:w="http://schemas.openxmlformats.org/wordprocessingml/2006/main" xmlns:w14="http://schemas.microsoft.com/office/word/2010/wordml" xmlns:w15="http://schemas.microsoft.com/office/word/2012/wordml" xmlns:w16cid="http://schemas.microsoft.com/office/word/2016/wordml/cid" xmlns:w16se="http://schemas.microsoft.com/office/word/2015/wordml/symex" xmlns:wpg="http://schemas.microsoft.com/office/word/2010/wordprocessingGroup" xmlns:wpi="http://schemas.microsoft.com/office/word/2010/wordprocessingInk" xmlns:wne="http://schemas.microsoft.com/office/word/2006/wordml" xmlns:wps="http://schemas.microsoft.com/office/word/2010/wordprocessingShape" mc:Ignorable="w14 w15 w16se w16cid wp14">
+<w:endnotes xmlns:wpc="http://schemas.microsoft.com/office/word/2010/wordprocessingCanvas" xmlns:cx="http://schemas.microsoft.com/office/drawing/2014/chartex" xmlns:cx1="http://schemas.microsoft.com/office/drawing/2015/9/8/chartex" xmlns:cx2="http://schemas.microsoft.com/office/drawing/2015/10/21/chartex" xmlns:cx3="http://schemas.microsoft.com/office/drawing/2016/5/9/chartex" xmlns:cx4="http://schemas.microsoft.com/office/drawing/2016/5/10/chartex" xmlns:cx5="http://schemas.microsoft.com/office/drawing/2016/5/11/chartex" xmlns:cx6="http://schemas.microsoft.com/office/drawing/2016/5/12/chartex" xmlns:cx7="http://schemas.microsoft.com/office/drawing/2016/5/13/chartex" xmlns:cx8="http://schemas.microsoft.com/office/drawing/2016/5/14/chartex" xmlns:mc="http://schemas.openxmlformats.org/markup-compatibility/2006" xmlns:aink="http://schemas.microsoft.com/office/drawing/2016/ink" xmlns:am3d="http://schemas.microsoft.com/office/drawing/2017/model3d" xmlns:o="urn:schemas-microsoft-com:office:office" xmlns:r="http://schemas.openxmlformats.org/officeDocument/2006/relationships" xmlns:m="http://schemas.openxmlformats.org/officeDocument/2006/math" xmlns:v="urn:schemas-microsoft-com:vml" xmlns:wp14="http://schemas.microsoft.com/office/word/2010/wordprocessingDrawing" xmlns:wp="http://schemas.openxmlformats.org/drawingml/2006/wordprocessingDrawing" xmlns:w10="urn:schemas-microsoft-com:office:word" xmlns:w="http://schemas.openxmlformats.org/wordprocessingml/2006/main" xmlns:w14="http://schemas.microsoft.com/office/word/2010/wordml" xmlns:w15="http://schemas.microsoft.com/office/word/2012/wordml" xmlns:w16cex="http://schemas.microsoft.com/office/word/2018/wordml/cex" xmlns:w16cid="http://schemas.microsoft.com/office/word/2016/wordml/cid" xmlns:w16="http://schemas.microsoft.com/office/word/2018/wordml" xmlns:w16sdtdh="http://schemas.microsoft.com/office/word/2020/wordml/sdtdatahash" xmlns:w16se="http://schemas.microsoft.com/office/word/2015/wordml/symex" xmlns:wpg="http://schemas.microsoft.com/office/word/2010/wordprocessingGroup" xmlns:wpi="http://schemas.microsoft.com/office/word/2010/wordprocessingInk" xmlns:wne="http://schemas.microsoft.com/office/word/2006/wordml" xmlns:wps="http://schemas.microsoft.com/office/word/2010/wordprocessingShape" mc:Ignorable="w14 w15 w16se w16cid w16 w16cex w16sdtdh wp14">
   <w:endnote w:type="separator" w:id="-1">
     <w:p>
       <w:r>
@@ -5927,7 +5672,7 @@
 </file>
 
 <file path=word/footer1.xml><?xml version="1.0" encoding="utf-8"?>
-<w:ftr xmlns:wpc="http://schemas.microsoft.com/office/word/2010/wordprocessingCanvas" xmlns:cx="http://schemas.microsoft.com/office/drawing/2014/chartex" xmlns:cx1="http://schemas.microsoft.com/office/drawing/2015/9/8/chartex" xmlns:cx2="http://schemas.microsoft.com/office/drawing/2015/10/21/chartex" xmlns:cx3="http://schemas.microsoft.com/office/drawing/2016/5/9/chartex" xmlns:cx4="http://schemas.microsoft.com/office/drawing/2016/5/10/chartex" xmlns:cx5="http://schemas.microsoft.com/office/drawing/2016/5/11/chartex" xmlns:cx6="http://schemas.microsoft.com/office/drawing/2016/5/12/chartex" xmlns:cx7="http://schemas.microsoft.com/office/drawing/2016/5/13/chartex" xmlns:cx8="http://schemas.microsoft.com/office/drawing/2016/5/14/chartex" xmlns:mc="http://schemas.openxmlformats.org/markup-compatibility/2006" xmlns:aink="http://schemas.microsoft.com/office/drawing/2016/ink" xmlns:am3d="http://schemas.microsoft.com/office/drawing/2017/model3d" xmlns:o="urn:schemas-microsoft-com:office:office" xmlns:r="http://schemas.openxmlformats.org/officeDocument/2006/relationships" xmlns:m="http://schemas.openxmlformats.org/officeDocument/2006/math" xmlns:v="urn:schemas-microsoft-com:vml" xmlns:wp14="http://schemas.microsoft.com/office/word/2010/wordprocessingDrawing" xmlns:wp="http://schemas.openxmlformats.org/drawingml/2006/wordprocessingDrawing" xmlns:w10="urn:schemas-microsoft-com:office:word" xmlns:w="http://schemas.openxmlformats.org/wordprocessingml/2006/main" xmlns:w14="http://schemas.microsoft.com/office/word/2010/wordml" xmlns:w15="http://schemas.microsoft.com/office/word/2012/wordml" xmlns:w16cid="http://schemas.microsoft.com/office/word/2016/wordml/cid" xmlns:w16se="http://schemas.microsoft.com/office/word/2015/wordml/symex" xmlns:wpg="http://schemas.microsoft.com/office/word/2010/wordprocessingGroup" xmlns:wpi="http://schemas.microsoft.com/office/word/2010/wordprocessingInk" xmlns:wne="http://schemas.microsoft.com/office/word/2006/wordml" xmlns:wps="http://schemas.microsoft.com/office/word/2010/wordprocessingShape" mc:Ignorable="w14 w15 w16se w16cid wp14">
+<w:ftr xmlns:wpc="http://schemas.microsoft.com/office/word/2010/wordprocessingCanvas" xmlns:cx="http://schemas.microsoft.com/office/drawing/2014/chartex" xmlns:cx1="http://schemas.microsoft.com/office/drawing/2015/9/8/chartex" xmlns:cx2="http://schemas.microsoft.com/office/drawing/2015/10/21/chartex" xmlns:cx3="http://schemas.microsoft.com/office/drawing/2016/5/9/chartex" xmlns:cx4="http://schemas.microsoft.com/office/drawing/2016/5/10/chartex" xmlns:cx5="http://schemas.microsoft.com/office/drawing/2016/5/11/chartex" xmlns:cx6="http://schemas.microsoft.com/office/drawing/2016/5/12/chartex" xmlns:cx7="http://schemas.microsoft.com/office/drawing/2016/5/13/chartex" xmlns:cx8="http://schemas.microsoft.com/office/drawing/2016/5/14/chartex" xmlns:mc="http://schemas.openxmlformats.org/markup-compatibility/2006" xmlns:aink="http://schemas.microsoft.com/office/drawing/2016/ink" xmlns:am3d="http://schemas.microsoft.com/office/drawing/2017/model3d" xmlns:o="urn:schemas-microsoft-com:office:office" xmlns:r="http://schemas.openxmlformats.org/officeDocument/2006/relationships" xmlns:m="http://schemas.openxmlformats.org/officeDocument/2006/math" xmlns:v="urn:schemas-microsoft-com:vml" xmlns:wp14="http://schemas.microsoft.com/office/word/2010/wordprocessingDrawing" xmlns:wp="http://schemas.openxmlformats.org/drawingml/2006/wordprocessingDrawing" xmlns:w10="urn:schemas-microsoft-com:office:word" xmlns:w="http://schemas.openxmlformats.org/wordprocessingml/2006/main" xmlns:w14="http://schemas.microsoft.com/office/word/2010/wordml" xmlns:w15="http://schemas.microsoft.com/office/word/2012/wordml" xmlns:w16cex="http://schemas.microsoft.com/office/word/2018/wordml/cex" xmlns:w16cid="http://schemas.microsoft.com/office/word/2016/wordml/cid" xmlns:w16="http://schemas.microsoft.com/office/word/2018/wordml" xmlns:w16sdtdh="http://schemas.microsoft.com/office/word/2020/wordml/sdtdatahash" xmlns:w16se="http://schemas.microsoft.com/office/word/2015/wordml/symex" xmlns:wpg="http://schemas.microsoft.com/office/word/2010/wordprocessingGroup" xmlns:wpi="http://schemas.microsoft.com/office/word/2010/wordprocessingInk" xmlns:wne="http://schemas.microsoft.com/office/word/2006/wordml" xmlns:wps="http://schemas.microsoft.com/office/word/2010/wordprocessingShape" mc:Ignorable="w14 w15 w16se w16cid w16 w16cex w16sdtdh wp14">
   <w:sdt>
     <w:sdtPr>
       <w:id w:val="-1689064344"/>
@@ -5980,7 +5725,7 @@
 </file>
 
 <file path=word/footnotes.xml><?xml version="1.0" encoding="utf-8"?>
-<w:footnotes xmlns:wpc="http://schemas.microsoft.com/office/word/2010/wordprocessingCanvas" xmlns:cx="http://schemas.microsoft.com/office/drawing/2014/chartex" xmlns:cx1="http://schemas.microsoft.com/office/drawing/2015/9/8/chartex" xmlns:cx2="http://schemas.microsoft.com/office/drawing/2015/10/21/chartex" xmlns:cx3="http://schemas.microsoft.com/office/drawing/2016/5/9/chartex" xmlns:cx4="http://schemas.microsoft.com/office/drawing/2016/5/10/chartex" xmlns:cx5="http://schemas.microsoft.com/office/drawing/2016/5/11/chartex" xmlns:cx6="http://schemas.microsoft.com/office/drawing/2016/5/12/chartex" xmlns:cx7="http://schemas.microsoft.com/office/drawing/2016/5/13/chartex" xmlns:cx8="http://schemas.microsoft.com/office/drawing/2016/5/14/chartex" xmlns:mc="http://schemas.openxmlformats.org/markup-compatibility/2006" xmlns:aink="http://schemas.microsoft.com/office/drawing/2016/ink" xmlns:am3d="http://schemas.microsoft.com/office/drawing/2017/model3d" xmlns:o="urn:schemas-microsoft-com:office:office" xmlns:r="http://schemas.openxmlformats.org/officeDocument/2006/relationships" xmlns:m="http://schemas.openxmlformats.org/officeDocument/2006/math" xmlns:v="urn:schemas-microsoft-com:vml" xmlns:wp14="http://schemas.microsoft.com/office/word/2010/wordprocessingDrawing" xmlns:wp="http://schemas.openxmlformats.org/drawingml/2006/wordprocessingDrawing" xmlns:w10="urn:schemas-microsoft-com:office:word" xmlns:w="http://schemas.openxmlformats.org/wordprocessingml/2006/main" xmlns:w14="http://schemas.microsoft.com/office/word/2010/wordml" xmlns:w15="http://schemas.microsoft.com/office/word/2012/wordml" xmlns:w16cid="http://schemas.microsoft.com/office/word/2016/wordml/cid" xmlns:w16se="http://schemas.microsoft.com/office/word/2015/wordml/symex" xmlns:wpg="http://schemas.microsoft.com/office/word/2010/wordprocessingGroup" xmlns:wpi="http://schemas.microsoft.com/office/word/2010/wordprocessingInk" xmlns:wne="http://schemas.microsoft.com/office/word/2006/wordml" xmlns:wps="http://schemas.microsoft.com/office/word/2010/wordprocessingShape" mc:Ignorable="w14 w15 w16se w16cid wp14">
+<w:footnotes xmlns:wpc="http://schemas.microsoft.com/office/word/2010/wordprocessingCanvas" xmlns:cx="http://schemas.microsoft.com/office/drawing/2014/chartex" xmlns:cx1="http://schemas.microsoft.com/office/drawing/2015/9/8/chartex" xmlns:cx2="http://schemas.microsoft.com/office/drawing/2015/10/21/chartex" xmlns:cx3="http://schemas.microsoft.com/office/drawing/2016/5/9/chartex" xmlns:cx4="http://schemas.microsoft.com/office/drawing/2016/5/10/chartex" xmlns:cx5="http://schemas.microsoft.com/office/drawing/2016/5/11/chartex" xmlns:cx6="http://schemas.microsoft.com/office/drawing/2016/5/12/chartex" xmlns:cx7="http://schemas.microsoft.com/office/drawing/2016/5/13/chartex" xmlns:cx8="http://schemas.microsoft.com/office/drawing/2016/5/14/chartex" xmlns:mc="http://schemas.openxmlformats.org/markup-compatibility/2006" xmlns:aink="http://schemas.microsoft.com/office/drawing/2016/ink" xmlns:am3d="http://schemas.microsoft.com/office/drawing/2017/model3d" xmlns:o="urn:schemas-microsoft-com:office:office" xmlns:r="http://schemas.openxmlformats.org/officeDocument/2006/relationships" xmlns:m="http://schemas.openxmlformats.org/officeDocument/2006/math" xmlns:v="urn:schemas-microsoft-com:vml" xmlns:wp14="http://schemas.microsoft.com/office/word/2010/wordprocessingDrawing" xmlns:wp="http://schemas.openxmlformats.org/drawingml/2006/wordprocessingDrawing" xmlns:w10="urn:schemas-microsoft-com:office:word" xmlns:w="http://schemas.openxmlformats.org/wordprocessingml/2006/main" xmlns:w14="http://schemas.microsoft.com/office/word/2010/wordml" xmlns:w15="http://schemas.microsoft.com/office/word/2012/wordml" xmlns:w16cex="http://schemas.microsoft.com/office/word/2018/wordml/cex" xmlns:w16cid="http://schemas.microsoft.com/office/word/2016/wordml/cid" xmlns:w16="http://schemas.microsoft.com/office/word/2018/wordml" xmlns:w16sdtdh="http://schemas.microsoft.com/office/word/2020/wordml/sdtdatahash" xmlns:w16se="http://schemas.microsoft.com/office/word/2015/wordml/symex" xmlns:wpg="http://schemas.microsoft.com/office/word/2010/wordprocessingGroup" xmlns:wpi="http://schemas.microsoft.com/office/word/2010/wordprocessingInk" xmlns:wne="http://schemas.microsoft.com/office/word/2006/wordml" xmlns:wps="http://schemas.microsoft.com/office/word/2010/wordprocessingShape" mc:Ignorable="w14 w15 w16se w16cid w16 w16cex w16sdtdh wp14">
   <w:footnote w:type="separator" w:id="-1">
     <w:p>
       <w:r>
@@ -5999,7 +5744,7 @@
 </file>
 
 <file path=word/numbering.xml><?xml version="1.0" encoding="utf-8"?>
-<w:numbering xmlns:wpc="http://schemas.microsoft.com/office/word/2010/wordprocessingCanvas" xmlns:cx="http://schemas.microsoft.com/office/drawing/2014/chartex" xmlns:cx1="http://schemas.microsoft.com/office/drawing/2015/9/8/chartex" xmlns:cx2="http://schemas.microsoft.com/office/drawing/2015/10/21/chartex" xmlns:cx3="http://schemas.microsoft.com/office/drawing/2016/5/9/chartex" xmlns:cx4="http://schemas.microsoft.com/office/drawing/2016/5/10/chartex" xmlns:cx5="http://schemas.microsoft.com/office/drawing/2016/5/11/chartex" xmlns:cx6="http://schemas.microsoft.com/office/drawing/2016/5/12/chartex" xmlns:cx7="http://schemas.microsoft.com/office/drawing/2016/5/13/chartex" xmlns:cx8="http://schemas.microsoft.com/office/drawing/2016/5/14/chartex" xmlns:mc="http://schemas.openxmlformats.org/markup-compatibility/2006" xmlns:aink="http://schemas.microsoft.com/office/drawing/2016/ink" xmlns:am3d="http://schemas.microsoft.com/office/drawing/2017/model3d" xmlns:o="urn:schemas-microsoft-com:office:office" xmlns:r="http://schemas.openxmlformats.org/officeDocument/2006/relationships" xmlns:m="http://schemas.openxmlformats.org/officeDocument/2006/math" xmlns:v="urn:schemas-microsoft-com:vml" xmlns:wp14="http://schemas.microsoft.com/office/word/2010/wordprocessingDrawing" xmlns:wp="http://schemas.openxmlformats.org/drawingml/2006/wordprocessingDrawing" xmlns:w10="urn:schemas-microsoft-com:office:word" xmlns:w="http://schemas.openxmlformats.org/wordprocessingml/2006/main" xmlns:w14="http://schemas.microsoft.com/office/word/2010/wordml" xmlns:w15="http://schemas.microsoft.com/office/word/2012/wordml" xmlns:w16cid="http://schemas.microsoft.com/office/word/2016/wordml/cid" xmlns:w16se="http://schemas.microsoft.com/office/word/2015/wordml/symex" xmlns:wpg="http://schemas.microsoft.com/office/word/2010/wordprocessingGroup" xmlns:wpi="http://schemas.microsoft.com/office/word/2010/wordprocessingInk" xmlns:wne="http://schemas.microsoft.com/office/word/2006/wordml" xmlns:wps="http://schemas.microsoft.com/office/word/2010/wordprocessingShape" mc:Ignorable="w14 w15 w16se w16cid wp14">
+<w:numbering xmlns:wpc="http://schemas.microsoft.com/office/word/2010/wordprocessingCanvas" xmlns:cx="http://schemas.microsoft.com/office/drawing/2014/chartex" xmlns:cx1="http://schemas.microsoft.com/office/drawing/2015/9/8/chartex" xmlns:cx2="http://schemas.microsoft.com/office/drawing/2015/10/21/chartex" xmlns:cx3="http://schemas.microsoft.com/office/drawing/2016/5/9/chartex" xmlns:cx4="http://schemas.microsoft.com/office/drawing/2016/5/10/chartex" xmlns:cx5="http://schemas.microsoft.com/office/drawing/2016/5/11/chartex" xmlns:cx6="http://schemas.microsoft.com/office/drawing/2016/5/12/chartex" xmlns:cx7="http://schemas.microsoft.com/office/drawing/2016/5/13/chartex" xmlns:cx8="http://schemas.microsoft.com/office/drawing/2016/5/14/chartex" xmlns:mc="http://schemas.openxmlformats.org/markup-compatibility/2006" xmlns:aink="http://schemas.microsoft.com/office/drawing/2016/ink" xmlns:am3d="http://schemas.microsoft.com/office/drawing/2017/model3d" xmlns:o="urn:schemas-microsoft-com:office:office" xmlns:r="http://schemas.openxmlformats.org/officeDocument/2006/relationships" xmlns:m="http://schemas.openxmlformats.org/officeDocument/2006/math" xmlns:v="urn:schemas-microsoft-com:vml" xmlns:wp14="http://schemas.microsoft.com/office/word/2010/wordprocessingDrawing" xmlns:wp="http://schemas.openxmlformats.org/drawingml/2006/wordprocessingDrawing" xmlns:w10="urn:schemas-microsoft-com:office:word" xmlns:w="http://schemas.openxmlformats.org/wordprocessingml/2006/main" xmlns:w14="http://schemas.microsoft.com/office/word/2010/wordml" xmlns:w15="http://schemas.microsoft.com/office/word/2012/wordml" xmlns:w16cex="http://schemas.microsoft.com/office/word/2018/wordml/cex" xmlns:w16cid="http://schemas.microsoft.com/office/word/2016/wordml/cid" xmlns:w16="http://schemas.microsoft.com/office/word/2018/wordml" xmlns:w16sdtdh="http://schemas.microsoft.com/office/word/2020/wordml/sdtdatahash" xmlns:w16se="http://schemas.microsoft.com/office/word/2015/wordml/symex" xmlns:wpg="http://schemas.microsoft.com/office/word/2010/wordprocessingGroup" xmlns:wpi="http://schemas.microsoft.com/office/word/2010/wordprocessingInk" xmlns:wne="http://schemas.microsoft.com/office/word/2006/wordml" xmlns:wps="http://schemas.microsoft.com/office/word/2010/wordprocessingShape" mc:Ignorable="w14 w15 w16se w16cid w16 w16cex w16sdtdh wp14">
   <w:abstractNum w:abstractNumId="0" w15:restartNumberingAfterBreak="0">
     <w:nsid w:val="00000001"/>
     <w:multiLevelType w:val="multilevel"/>
@@ -6522,7 +6267,7 @@
 </file>
 
 <file path=word/people.xml><?xml version="1.0" encoding="utf-8"?>
-<w15:people xmlns:wpc="http://schemas.microsoft.com/office/word/2010/wordprocessingCanvas" xmlns:cx="http://schemas.microsoft.com/office/drawing/2014/chartex" xmlns:cx1="http://schemas.microsoft.com/office/drawing/2015/9/8/chartex" xmlns:cx2="http://schemas.microsoft.com/office/drawing/2015/10/21/chartex" xmlns:cx3="http://schemas.microsoft.com/office/drawing/2016/5/9/chartex" xmlns:cx4="http://schemas.microsoft.com/office/drawing/2016/5/10/chartex" xmlns:cx5="http://schemas.microsoft.com/office/drawing/2016/5/11/chartex" xmlns:cx6="http://schemas.microsoft.com/office/drawing/2016/5/12/chartex" xmlns:cx7="http://schemas.microsoft.com/office/drawing/2016/5/13/chartex" xmlns:cx8="http://schemas.microsoft.com/office/drawing/2016/5/14/chartex" xmlns:mc="http://schemas.openxmlformats.org/markup-compatibility/2006" xmlns:aink="http://schemas.microsoft.com/office/drawing/2016/ink" xmlns:am3d="http://schemas.microsoft.com/office/drawing/2017/model3d" xmlns:o="urn:schemas-microsoft-com:office:office" xmlns:r="http://schemas.openxmlformats.org/officeDocument/2006/relationships" xmlns:m="http://schemas.openxmlformats.org/officeDocument/2006/math" xmlns:v="urn:schemas-microsoft-com:vml" xmlns:wp14="http://schemas.microsoft.com/office/word/2010/wordprocessingDrawing" xmlns:wp="http://schemas.openxmlformats.org/drawingml/2006/wordprocessingDrawing" xmlns:w10="urn:schemas-microsoft-com:office:word" xmlns:w="http://schemas.openxmlformats.org/wordprocessingml/2006/main" xmlns:w14="http://schemas.microsoft.com/office/word/2010/wordml" xmlns:w15="http://schemas.microsoft.com/office/word/2012/wordml" xmlns:w16cid="http://schemas.microsoft.com/office/word/2016/wordml/cid" xmlns:w16se="http://schemas.microsoft.com/office/word/2015/wordml/symex" xmlns:wpg="http://schemas.microsoft.com/office/word/2010/wordprocessingGroup" xmlns:wpi="http://schemas.microsoft.com/office/word/2010/wordprocessingInk" xmlns:wne="http://schemas.microsoft.com/office/word/2006/wordml" xmlns:wps="http://schemas.microsoft.com/office/word/2010/wordprocessingShape" mc:Ignorable="w14 w15 w16se w16cid wp14">
+<w15:people xmlns:wpc="http://schemas.microsoft.com/office/word/2010/wordprocessingCanvas" xmlns:cx="http://schemas.microsoft.com/office/drawing/2014/chartex" xmlns:cx1="http://schemas.microsoft.com/office/drawing/2015/9/8/chartex" xmlns:cx2="http://schemas.microsoft.com/office/drawing/2015/10/21/chartex" xmlns:cx3="http://schemas.microsoft.com/office/drawing/2016/5/9/chartex" xmlns:cx4="http://schemas.microsoft.com/office/drawing/2016/5/10/chartex" xmlns:cx5="http://schemas.microsoft.com/office/drawing/2016/5/11/chartex" xmlns:cx6="http://schemas.microsoft.com/office/drawing/2016/5/12/chartex" xmlns:cx7="http://schemas.microsoft.com/office/drawing/2016/5/13/chartex" xmlns:cx8="http://schemas.microsoft.com/office/drawing/2016/5/14/chartex" xmlns:mc="http://schemas.openxmlformats.org/markup-compatibility/2006" xmlns:aink="http://schemas.microsoft.com/office/drawing/2016/ink" xmlns:am3d="http://schemas.microsoft.com/office/drawing/2017/model3d" xmlns:o="urn:schemas-microsoft-com:office:office" xmlns:r="http://schemas.openxmlformats.org/officeDocument/2006/relationships" xmlns:m="http://schemas.openxmlformats.org/officeDocument/2006/math" xmlns:v="urn:schemas-microsoft-com:vml" xmlns:wp14="http://schemas.microsoft.com/office/word/2010/wordprocessingDrawing" xmlns:wp="http://schemas.openxmlformats.org/drawingml/2006/wordprocessingDrawing" xmlns:w10="urn:schemas-microsoft-com:office:word" xmlns:w="http://schemas.openxmlformats.org/wordprocessingml/2006/main" xmlns:w14="http://schemas.microsoft.com/office/word/2010/wordml" xmlns:w15="http://schemas.microsoft.com/office/word/2012/wordml" xmlns:w16cex="http://schemas.microsoft.com/office/word/2018/wordml/cex" xmlns:w16cid="http://schemas.microsoft.com/office/word/2016/wordml/cid" xmlns:w16="http://schemas.microsoft.com/office/word/2018/wordml" xmlns:w16sdtdh="http://schemas.microsoft.com/office/word/2020/wordml/sdtdatahash" xmlns:w16se="http://schemas.microsoft.com/office/word/2015/wordml/symex" xmlns:wpg="http://schemas.microsoft.com/office/word/2010/wordprocessingGroup" xmlns:wpi="http://schemas.microsoft.com/office/word/2010/wordprocessingInk" xmlns:wne="http://schemas.microsoft.com/office/word/2006/wordml" xmlns:wps="http://schemas.microsoft.com/office/word/2010/wordprocessingShape" mc:Ignorable="w14 w15 w16se w16cid w16 w16cex w16sdtdh wp14">
   <w15:person w15:author="Maria Tulupeeva">
     <w15:presenceInfo w15:providerId="AD" w15:userId="S-1-5-21-3323604574-3833187214-1353823002-25215"/>
   </w15:person>
@@ -6533,7 +6278,7 @@
 </file>
 
 <file path=word/styles.xml><?xml version="1.0" encoding="utf-8"?>
-<w:styles xmlns:mc="http://schemas.openxmlformats.org/markup-compatibility/2006" xmlns:r="http://schemas.openxmlformats.org/officeDocument/2006/relationships" xmlns:w="http://schemas.openxmlformats.org/wordprocessingml/2006/main" xmlns:w14="http://schemas.microsoft.com/office/word/2010/wordml" xmlns:w15="http://schemas.microsoft.com/office/word/2012/wordml" xmlns:w16cid="http://schemas.microsoft.com/office/word/2016/wordml/cid" xmlns:w16se="http://schemas.microsoft.com/office/word/2015/wordml/symex" mc:Ignorable="w14 w15 w16se w16cid">
+<w:styles xmlns:mc="http://schemas.openxmlformats.org/markup-compatibility/2006" xmlns:r="http://schemas.openxmlformats.org/officeDocument/2006/relationships" xmlns:w="http://schemas.openxmlformats.org/wordprocessingml/2006/main" xmlns:w14="http://schemas.microsoft.com/office/word/2010/wordml" xmlns:w15="http://schemas.microsoft.com/office/word/2012/wordml" xmlns:w16cex="http://schemas.microsoft.com/office/word/2018/wordml/cex" xmlns:w16cid="http://schemas.microsoft.com/office/word/2016/wordml/cid" xmlns:w16="http://schemas.microsoft.com/office/word/2018/wordml" xmlns:w16sdtdh="http://schemas.microsoft.com/office/word/2020/wordml/sdtdatahash" xmlns:w16se="http://schemas.microsoft.com/office/word/2015/wordml/symex" mc:Ignorable="w14 w15 w16se w16cid w16 w16cex w16sdtdh">
   <w:docDefaults>
     <w:rPrDefault>
       <w:rPr>
@@ -6549,7 +6294,7 @@
       </w:pPr>
     </w:pPrDefault>
   </w:docDefaults>
-  <w:latentStyles w:defLockedState="0" w:defUIPriority="99" w:defSemiHidden="0" w:defUnhideWhenUsed="0" w:defQFormat="0" w:count="375">
+  <w:latentStyles w:defLockedState="0" w:defUIPriority="99" w:defSemiHidden="0" w:defUnhideWhenUsed="0" w:defQFormat="0" w:count="376">
     <w:lsdException w:name="Normal" w:uiPriority="0" w:qFormat="1"/>
     <w:lsdException w:name="heading 1" w:uiPriority="0" w:qFormat="1"/>
     <w:lsdException w:name="heading 2" w:semiHidden="1" w:uiPriority="9" w:unhideWhenUsed="1" w:qFormat="1"/>
@@ -6655,7 +6400,6 @@
     <w:lsdException w:name="HTML Sample" w:semiHidden="1" w:unhideWhenUsed="1"/>
     <w:lsdException w:name="HTML Typewriter" w:semiHidden="1" w:unhideWhenUsed="1"/>
     <w:lsdException w:name="HTML Variable" w:semiHidden="1" w:unhideWhenUsed="1"/>
-    <w:lsdException w:name="Normal Table" w:semiHidden="1" w:unhideWhenUsed="1"/>
     <w:lsdException w:name="annotation subject" w:semiHidden="1" w:unhideWhenUsed="1"/>
     <w:lsdException w:name="No List" w:semiHidden="1" w:unhideWhenUsed="1"/>
     <w:lsdException w:name="Outline List 1" w:semiHidden="1" w:unhideWhenUsed="1"/>
@@ -6702,10 +6446,8 @@
     <w:lsdException w:name="Table Subtle 2" w:semiHidden="1" w:unhideWhenUsed="1"/>
     <w:lsdException w:name="Table Web 1" w:semiHidden="1" w:unhideWhenUsed="1"/>
     <w:lsdException w:name="Table Web 2" w:semiHidden="1" w:unhideWhenUsed="1"/>
-    <w:lsdException w:name="Table Web 3" w:semiHidden="1" w:unhideWhenUsed="1"/>
     <w:lsdException w:name="Balloon Text" w:semiHidden="1" w:unhideWhenUsed="1"/>
     <w:lsdException w:name="Table Grid" w:uiPriority="39"/>
-    <w:lsdException w:name="Table Theme" w:semiHidden="1" w:unhideWhenUsed="1"/>
     <w:lsdException w:name="Placeholder Text" w:semiHidden="1"/>
     <w:lsdException w:name="No Spacing" w:uiPriority="1" w:qFormat="1"/>
     <w:lsdException w:name="Light Shading" w:uiPriority="60"/>
@@ -6925,6 +6667,7 @@
     <w:lsdException w:name="Smart Hyperlink" w:semiHidden="1" w:unhideWhenUsed="1"/>
     <w:lsdException w:name="Hashtag" w:semiHidden="1" w:unhideWhenUsed="1"/>
     <w:lsdException w:name="Unresolved Mention" w:semiHidden="1" w:unhideWhenUsed="1"/>
+    <w:lsdException w:name="Smart Link" w:semiHidden="1" w:unhideWhenUsed="1"/>
   </w:latentStyles>
   <w:style w:type="paragraph" w:default="1" w:styleId="a">
     <w:name w:val="Normal"/>
@@ -7291,7 +7034,7 @@
 </file>
 
 <file path=word/glossary/document.xml><?xml version="1.0" encoding="utf-8"?>
-<w:glossaryDocument xmlns:wpc="http://schemas.microsoft.com/office/word/2010/wordprocessingCanvas" xmlns:cx="http://schemas.microsoft.com/office/drawing/2014/chartex" xmlns:cx1="http://schemas.microsoft.com/office/drawing/2015/9/8/chartex" xmlns:cx2="http://schemas.microsoft.com/office/drawing/2015/10/21/chartex" xmlns:cx3="http://schemas.microsoft.com/office/drawing/2016/5/9/chartex" xmlns:cx4="http://schemas.microsoft.com/office/drawing/2016/5/10/chartex" xmlns:cx5="http://schemas.microsoft.com/office/drawing/2016/5/11/chartex" xmlns:cx6="http://schemas.microsoft.com/office/drawing/2016/5/12/chartex" xmlns:cx7="http://schemas.microsoft.com/office/drawing/2016/5/13/chartex" xmlns:cx8="http://schemas.microsoft.com/office/drawing/2016/5/14/chartex" xmlns:mc="http://schemas.openxmlformats.org/markup-compatibility/2006" xmlns:aink="http://schemas.microsoft.com/office/drawing/2016/ink" xmlns:am3d="http://schemas.microsoft.com/office/drawing/2017/model3d" xmlns:o="urn:schemas-microsoft-com:office:office" xmlns:r="http://schemas.openxmlformats.org/officeDocument/2006/relationships" xmlns:m="http://schemas.openxmlformats.org/officeDocument/2006/math" xmlns:v="urn:schemas-microsoft-com:vml" xmlns:wp14="http://schemas.microsoft.com/office/word/2010/wordprocessingDrawing" xmlns:wp="http://schemas.openxmlformats.org/drawingml/2006/wordprocessingDrawing" xmlns:w10="urn:schemas-microsoft-com:office:word" xmlns:w="http://schemas.openxmlformats.org/wordprocessingml/2006/main" xmlns:w14="http://schemas.microsoft.com/office/word/2010/wordml" xmlns:w15="http://schemas.microsoft.com/office/word/2012/wordml" xmlns:w16cid="http://schemas.microsoft.com/office/word/2016/wordml/cid" xmlns:w16se="http://schemas.microsoft.com/office/word/2015/wordml/symex" xmlns:wpg="http://schemas.microsoft.com/office/word/2010/wordprocessingGroup" xmlns:wpi="http://schemas.microsoft.com/office/word/2010/wordprocessingInk" xmlns:wne="http://schemas.microsoft.com/office/word/2006/wordml" xmlns:wps="http://schemas.microsoft.com/office/word/2010/wordprocessingShape" mc:Ignorable="w14 w15 w16se w16cid wp14">
+<w:glossaryDocument xmlns:wpc="http://schemas.microsoft.com/office/word/2010/wordprocessingCanvas" xmlns:cx="http://schemas.microsoft.com/office/drawing/2014/chartex" xmlns:cx1="http://schemas.microsoft.com/office/drawing/2015/9/8/chartex" xmlns:cx2="http://schemas.microsoft.com/office/drawing/2015/10/21/chartex" xmlns:cx3="http://schemas.microsoft.com/office/drawing/2016/5/9/chartex" xmlns:cx4="http://schemas.microsoft.com/office/drawing/2016/5/10/chartex" xmlns:cx5="http://schemas.microsoft.com/office/drawing/2016/5/11/chartex" xmlns:cx6="http://schemas.microsoft.com/office/drawing/2016/5/12/chartex" xmlns:cx7="http://schemas.microsoft.com/office/drawing/2016/5/13/chartex" xmlns:cx8="http://schemas.microsoft.com/office/drawing/2016/5/14/chartex" xmlns:mc="http://schemas.openxmlformats.org/markup-compatibility/2006" xmlns:aink="http://schemas.microsoft.com/office/drawing/2016/ink" xmlns:am3d="http://schemas.microsoft.com/office/drawing/2017/model3d" xmlns:o="urn:schemas-microsoft-com:office:office" xmlns:r="http://schemas.openxmlformats.org/officeDocument/2006/relationships" xmlns:m="http://schemas.openxmlformats.org/officeDocument/2006/math" xmlns:v="urn:schemas-microsoft-com:vml" xmlns:wp14="http://schemas.microsoft.com/office/word/2010/wordprocessingDrawing" xmlns:wp="http://schemas.openxmlformats.org/drawingml/2006/wordprocessingDrawing" xmlns:w10="urn:schemas-microsoft-com:office:word" xmlns:w="http://schemas.openxmlformats.org/wordprocessingml/2006/main" xmlns:w14="http://schemas.microsoft.com/office/word/2010/wordml" xmlns:w15="http://schemas.microsoft.com/office/word/2012/wordml" xmlns:w16cex="http://schemas.microsoft.com/office/word/2018/wordml/cex" xmlns:w16cid="http://schemas.microsoft.com/office/word/2016/wordml/cid" xmlns:w16="http://schemas.microsoft.com/office/word/2018/wordml" xmlns:w16sdtdh="http://schemas.microsoft.com/office/word/2020/wordml/sdtdatahash" xmlns:w16se="http://schemas.microsoft.com/office/word/2015/wordml/symex" xmlns:wpg="http://schemas.microsoft.com/office/word/2010/wordprocessingGroup" xmlns:wpi="http://schemas.microsoft.com/office/word/2010/wordprocessingInk" xmlns:wne="http://schemas.microsoft.com/office/word/2006/wordml" xmlns:wps="http://schemas.microsoft.com/office/word/2010/wordprocessingShape" mc:Ignorable="w14 w15 w16se w16cid w16 w16cex w16sdtdh wp14">
   <w:docParts>
     <w:docPart>
       <w:docPartPr>
@@ -7585,7 +7328,7 @@
 </file>
 
 <file path=word/glossary/fontTable.xml><?xml version="1.0" encoding="utf-8"?>
-<w:fonts xmlns:mc="http://schemas.openxmlformats.org/markup-compatibility/2006" xmlns:r="http://schemas.openxmlformats.org/officeDocument/2006/relationships" xmlns:w="http://schemas.openxmlformats.org/wordprocessingml/2006/main" xmlns:w14="http://schemas.microsoft.com/office/word/2010/wordml" xmlns:w15="http://schemas.microsoft.com/office/word/2012/wordml" xmlns:w16cid="http://schemas.microsoft.com/office/word/2016/wordml/cid" xmlns:w16se="http://schemas.microsoft.com/office/word/2015/wordml/symex" mc:Ignorable="w14 w15 w16se w16cid">
+<w:fonts xmlns:mc="http://schemas.openxmlformats.org/markup-compatibility/2006" xmlns:r="http://schemas.openxmlformats.org/officeDocument/2006/relationships" xmlns:w="http://schemas.openxmlformats.org/wordprocessingml/2006/main" xmlns:w14="http://schemas.microsoft.com/office/word/2010/wordml" xmlns:w15="http://schemas.microsoft.com/office/word/2012/wordml" xmlns:w16cex="http://schemas.microsoft.com/office/word/2018/wordml/cex" xmlns:w16cid="http://schemas.microsoft.com/office/word/2016/wordml/cid" xmlns:w16="http://schemas.microsoft.com/office/word/2018/wordml" xmlns:w16sdtdh="http://schemas.microsoft.com/office/word/2020/wordml/sdtdatahash" xmlns:w16se="http://schemas.microsoft.com/office/word/2015/wordml/symex" mc:Ignorable="w14 w15 w16se w16cid w16 w16cex w16sdtdh">
   <w:font w:name="Times New Roman">
     <w:panose1 w:val="02020603050405020304"/>
     <w:charset w:val="CC"/>
@@ -7647,7 +7390,7 @@
 </file>
 
 <file path=word/glossary/settings.xml><?xml version="1.0" encoding="utf-8"?>
-<w:settings xmlns:mc="http://schemas.openxmlformats.org/markup-compatibility/2006" xmlns:o="urn:schemas-microsoft-com:office:office" xmlns:r="http://schemas.openxmlformats.org/officeDocument/2006/relationships" xmlns:m="http://schemas.openxmlformats.org/officeDocument/2006/math" xmlns:v="urn:schemas-microsoft-com:vml" xmlns:w10="urn:schemas-microsoft-com:office:word" xmlns:w="http://schemas.openxmlformats.org/wordprocessingml/2006/main" xmlns:w14="http://schemas.microsoft.com/office/word/2010/wordml" xmlns:w15="http://schemas.microsoft.com/office/word/2012/wordml" xmlns:w16cid="http://schemas.microsoft.com/office/word/2016/wordml/cid" xmlns:w16se="http://schemas.microsoft.com/office/word/2015/wordml/symex" xmlns:sl="http://schemas.openxmlformats.org/schemaLibrary/2006/main" mc:Ignorable="w14 w15 w16se w16cid">
+<w:settings xmlns:mc="http://schemas.openxmlformats.org/markup-compatibility/2006" xmlns:o="urn:schemas-microsoft-com:office:office" xmlns:r="http://schemas.openxmlformats.org/officeDocument/2006/relationships" xmlns:m="http://schemas.openxmlformats.org/officeDocument/2006/math" xmlns:v="urn:schemas-microsoft-com:vml" xmlns:w10="urn:schemas-microsoft-com:office:word" xmlns:w="http://schemas.openxmlformats.org/wordprocessingml/2006/main" xmlns:w14="http://schemas.microsoft.com/office/word/2010/wordml" xmlns:w15="http://schemas.microsoft.com/office/word/2012/wordml" xmlns:w16cex="http://schemas.microsoft.com/office/word/2018/wordml/cex" xmlns:w16cid="http://schemas.microsoft.com/office/word/2016/wordml/cid" xmlns:w16="http://schemas.microsoft.com/office/word/2018/wordml" xmlns:w16sdtdh="http://schemas.microsoft.com/office/word/2020/wordml/sdtdatahash" xmlns:w16se="http://schemas.microsoft.com/office/word/2015/wordml/symex" xmlns:sl="http://schemas.openxmlformats.org/schemaLibrary/2006/main" mc:Ignorable="w14 w15 w16se w16cid w16 w16cex w16sdtdh">
   <w:view w:val="normal"/>
   <w:revisionView w:formatting="0"/>
   <w:defaultTabStop w:val="720"/>
@@ -7668,6 +7411,7 @@
     <w:rsid w:val="004259A6"/>
     <w:rsid w:val="0052641A"/>
     <w:rsid w:val="006C5F6C"/>
+    <w:rsid w:val="007B78C3"/>
     <w:rsid w:val="00DA0BFF"/>
     <w:rsid w:val="00E12095"/>
     <w:rsid w:val="00F6522D"/>
@@ -7694,7 +7438,7 @@
 </file>
 
 <file path=word/glossary/styles.xml><?xml version="1.0" encoding="utf-8"?>
-<w:styles xmlns:mc="http://schemas.openxmlformats.org/markup-compatibility/2006" xmlns:r="http://schemas.openxmlformats.org/officeDocument/2006/relationships" xmlns:w="http://schemas.openxmlformats.org/wordprocessingml/2006/main" xmlns:w14="http://schemas.microsoft.com/office/word/2010/wordml" xmlns:w15="http://schemas.microsoft.com/office/word/2012/wordml" xmlns:w16cid="http://schemas.microsoft.com/office/word/2016/wordml/cid" xmlns:w16se="http://schemas.microsoft.com/office/word/2015/wordml/symex" mc:Ignorable="w14 w15 w16se w16cid">
+<w:styles xmlns:mc="http://schemas.openxmlformats.org/markup-compatibility/2006" xmlns:r="http://schemas.openxmlformats.org/officeDocument/2006/relationships" xmlns:w="http://schemas.openxmlformats.org/wordprocessingml/2006/main" xmlns:w14="http://schemas.microsoft.com/office/word/2010/wordml" xmlns:w15="http://schemas.microsoft.com/office/word/2012/wordml" xmlns:w16cex="http://schemas.microsoft.com/office/word/2018/wordml/cex" xmlns:w16cid="http://schemas.microsoft.com/office/word/2016/wordml/cid" xmlns:w16="http://schemas.microsoft.com/office/word/2018/wordml" xmlns:w16sdtdh="http://schemas.microsoft.com/office/word/2020/wordml/sdtdatahash" xmlns:w16se="http://schemas.microsoft.com/office/word/2015/wordml/symex" mc:Ignorable="w14 w15 w16se w16cid w16 w16cex w16sdtdh">
   <w:docDefaults>
     <w:rPrDefault>
       <w:rPr>
@@ -7710,7 +7454,7 @@
       </w:pPr>
     </w:pPrDefault>
   </w:docDefaults>
-  <w:latentStyles w:defLockedState="0" w:defUIPriority="99" w:defSemiHidden="0" w:defUnhideWhenUsed="0" w:defQFormat="0" w:count="375">
+  <w:latentStyles w:defLockedState="0" w:defUIPriority="99" w:defSemiHidden="0" w:defUnhideWhenUsed="0" w:defQFormat="0" w:count="376">
     <w:lsdException w:name="Normal" w:uiPriority="0" w:qFormat="1"/>
     <w:lsdException w:name="heading 1" w:uiPriority="9" w:qFormat="1"/>
     <w:lsdException w:name="heading 2" w:semiHidden="1" w:uiPriority="9" w:unhideWhenUsed="1" w:qFormat="1"/>
@@ -7816,7 +7560,6 @@
     <w:lsdException w:name="HTML Sample" w:semiHidden="1" w:unhideWhenUsed="1"/>
     <w:lsdException w:name="HTML Typewriter" w:semiHidden="1" w:unhideWhenUsed="1"/>
     <w:lsdException w:name="HTML Variable" w:semiHidden="1" w:unhideWhenUsed="1"/>
-    <w:lsdException w:name="Normal Table" w:semiHidden="1" w:unhideWhenUsed="1"/>
     <w:lsdException w:name="annotation subject" w:semiHidden="1" w:unhideWhenUsed="1"/>
     <w:lsdException w:name="No List" w:semiHidden="1" w:unhideWhenUsed="1"/>
     <w:lsdException w:name="Outline List 1" w:semiHidden="1" w:unhideWhenUsed="1"/>
@@ -7863,10 +7606,8 @@
     <w:lsdException w:name="Table Subtle 2" w:semiHidden="1" w:unhideWhenUsed="1"/>
     <w:lsdException w:name="Table Web 1" w:semiHidden="1" w:unhideWhenUsed="1"/>
     <w:lsdException w:name="Table Web 2" w:semiHidden="1" w:unhideWhenUsed="1"/>
-    <w:lsdException w:name="Table Web 3" w:semiHidden="1" w:unhideWhenUsed="1"/>
     <w:lsdException w:name="Balloon Text" w:semiHidden="1" w:unhideWhenUsed="1"/>
     <w:lsdException w:name="Table Grid" w:uiPriority="39"/>
-    <w:lsdException w:name="Table Theme" w:semiHidden="1" w:unhideWhenUsed="1"/>
     <w:lsdException w:name="Placeholder Text" w:semiHidden="1"/>
     <w:lsdException w:name="No Spacing" w:uiPriority="1" w:qFormat="1"/>
     <w:lsdException w:name="Light Shading" w:uiPriority="60"/>
@@ -8086,6 +7827,7 @@
     <w:lsdException w:name="Smart Hyperlink" w:semiHidden="1" w:unhideWhenUsed="1"/>
     <w:lsdException w:name="Hashtag" w:semiHidden="1" w:unhideWhenUsed="1"/>
     <w:lsdException w:name="Unresolved Mention" w:semiHidden="1" w:unhideWhenUsed="1"/>
+    <w:lsdException w:name="Smart Link" w:semiHidden="1" w:unhideWhenUsed="1"/>
   </w:latentStyles>
   <w:style w:type="paragraph" w:default="1" w:styleId="a">
     <w:name w:val="Normal"/>
@@ -8180,7 +7922,7 @@
 </file>
 
 <file path=word/glossary/webSettings.xml><?xml version="1.0" encoding="utf-8"?>
-<w:webSettings xmlns:mc="http://schemas.openxmlformats.org/markup-compatibility/2006" xmlns:r="http://schemas.openxmlformats.org/officeDocument/2006/relationships" xmlns:w="http://schemas.openxmlformats.org/wordprocessingml/2006/main" xmlns:w14="http://schemas.microsoft.com/office/word/2010/wordml" xmlns:w15="http://schemas.microsoft.com/office/word/2012/wordml" xmlns:w16cid="http://schemas.microsoft.com/office/word/2016/wordml/cid" xmlns:w16se="http://schemas.microsoft.com/office/word/2015/wordml/symex" mc:Ignorable="w14 w15 w16se w16cid">
+<w:webSettings xmlns:mc="http://schemas.openxmlformats.org/markup-compatibility/2006" xmlns:r="http://schemas.openxmlformats.org/officeDocument/2006/relationships" xmlns:w="http://schemas.openxmlformats.org/wordprocessingml/2006/main" xmlns:w14="http://schemas.microsoft.com/office/word/2010/wordml" xmlns:w15="http://schemas.microsoft.com/office/word/2012/wordml" xmlns:w16cex="http://schemas.microsoft.com/office/word/2018/wordml/cex" xmlns:w16cid="http://schemas.microsoft.com/office/word/2016/wordml/cid" xmlns:w16="http://schemas.microsoft.com/office/word/2018/wordml" xmlns:w16sdtdh="http://schemas.microsoft.com/office/word/2020/wordml/sdtdatahash" xmlns:w16se="http://schemas.microsoft.com/office/word/2015/wordml/symex" mc:Ignorable="w14 w15 w16se w16cid w16 w16cex w16sdtdh">
   <w:optimizeForBrowser/>
   <w:allowPNG/>
 </w:webSettings>

</xml_diff>